<commit_message>
Primer Cambio en el proyecto
</commit_message>
<xml_diff>
--- a/Evaluacion 02_práctica.docx
+++ b/Evaluacion 02_práctica.docx
@@ -1,6 +1,6 @@
 
 <file path=word/document.xml><?xml version="1.0" encoding="utf-8"?>
-<w:document xmlns:wpc="http://schemas.microsoft.com/office/word/2010/wordprocessingCanvas" xmlns:cx="http://schemas.microsoft.com/office/drawing/2014/chartex" xmlns:cx1="http://schemas.microsoft.com/office/drawing/2015/9/8/chartex" xmlns:cx2="http://schemas.microsoft.com/office/drawing/2015/10/21/chartex" xmlns:cx3="http://schemas.microsoft.com/office/drawing/2016/5/9/chartex" xmlns:cx4="http://schemas.microsoft.com/office/drawing/2016/5/10/chartex" xmlns:cx5="http://schemas.microsoft.com/office/drawing/2016/5/11/chartex" xmlns:cx6="http://schemas.microsoft.com/office/drawing/2016/5/12/chartex" xmlns:cx7="http://schemas.microsoft.com/office/drawing/2016/5/13/chartex" xmlns:cx8="http://schemas.microsoft.com/office/drawing/2016/5/14/chartex" xmlns:mc="http://schemas.openxmlformats.org/markup-compatibility/2006" xmlns:aink="http://schemas.microsoft.com/office/drawing/2016/ink" xmlns:am3d="http://schemas.microsoft.com/office/drawing/2017/model3d" xmlns:o="urn:schemas-microsoft-com:office:office" xmlns:oel="http://schemas.microsoft.com/office/2019/extlst" xmlns:r="http://schemas.openxmlformats.org/officeDocument/2006/relationships" xmlns:m="http://schemas.openxmlformats.org/officeDocument/2006/math" xmlns:v="urn:schemas-microsoft-com:vml" xmlns:wp14="http://schemas.microsoft.com/office/word/2010/wordprocessingDrawing" xmlns:wp="http://schemas.openxmlformats.org/drawingml/2006/wordprocessingDrawing" xmlns:w10="urn:schemas-microsoft-com:office:word" xmlns:w="http://schemas.openxmlformats.org/wordprocessingml/2006/main" xmlns:w14="http://schemas.microsoft.com/office/word/2010/wordml" xmlns:w15="http://schemas.microsoft.com/office/word/2012/wordml" xmlns:w16cex="http://schemas.microsoft.com/office/word/2018/wordml/cex" xmlns:w16cid="http://schemas.microsoft.com/office/word/2016/wordml/cid" xmlns:w16="http://schemas.microsoft.com/office/word/2018/wordml" xmlns:w16sdtdh="http://schemas.microsoft.com/office/word/2020/wordml/sdtdatahash" xmlns:w16se="http://schemas.microsoft.com/office/word/2015/wordml/symex" xmlns:wpg="http://schemas.microsoft.com/office/word/2010/wordprocessingGroup" xmlns:wpi="http://schemas.microsoft.com/office/word/2010/wordprocessingInk" xmlns:wne="http://schemas.microsoft.com/office/word/2006/wordml" xmlns:wps="http://schemas.microsoft.com/office/word/2010/wordprocessingShape" mc:Ignorable="w14 w15 w16se w16cid w16 w16cex w16sdtdh wp14">
+<w:document xmlns:wpc="http://schemas.microsoft.com/office/word/2010/wordprocessingCanvas" xmlns:cx="http://schemas.microsoft.com/office/drawing/2014/chartex" xmlns:cx1="http://schemas.microsoft.com/office/drawing/2015/9/8/chartex" xmlns:cx2="http://schemas.microsoft.com/office/drawing/2015/10/21/chartex" xmlns:cx3="http://schemas.microsoft.com/office/drawing/2016/5/9/chartex" xmlns:cx4="http://schemas.microsoft.com/office/drawing/2016/5/10/chartex" xmlns:cx5="http://schemas.microsoft.com/office/drawing/2016/5/11/chartex" xmlns:cx6="http://schemas.microsoft.com/office/drawing/2016/5/12/chartex" xmlns:cx7="http://schemas.microsoft.com/office/drawing/2016/5/13/chartex" xmlns:cx8="http://schemas.microsoft.com/office/drawing/2016/5/14/chartex" xmlns:mc="http://schemas.openxmlformats.org/markup-compatibility/2006" xmlns:aink="http://schemas.microsoft.com/office/drawing/2016/ink" xmlns:am3d="http://schemas.microsoft.com/office/drawing/2017/model3d" xmlns:o="urn:schemas-microsoft-com:office:office" xmlns:r="http://schemas.openxmlformats.org/officeDocument/2006/relationships" xmlns:m="http://schemas.openxmlformats.org/officeDocument/2006/math" xmlns:v="urn:schemas-microsoft-com:vml" xmlns:wp14="http://schemas.microsoft.com/office/word/2010/wordprocessingDrawing" xmlns:wp="http://schemas.openxmlformats.org/drawingml/2006/wordprocessingDrawing" xmlns:w10="urn:schemas-microsoft-com:office:word" xmlns:w="http://schemas.openxmlformats.org/wordprocessingml/2006/main" xmlns:w14="http://schemas.microsoft.com/office/word/2010/wordml" xmlns:w15="http://schemas.microsoft.com/office/word/2012/wordml" xmlns:w16cid="http://schemas.microsoft.com/office/word/2016/wordml/cid" xmlns:w16se="http://schemas.microsoft.com/office/word/2015/wordml/symex" xmlns:wpg="http://schemas.microsoft.com/office/word/2010/wordprocessingGroup" xmlns:wpi="http://schemas.microsoft.com/office/word/2010/wordprocessingInk" xmlns:wne="http://schemas.microsoft.com/office/word/2006/wordml" xmlns:wps="http://schemas.microsoft.com/office/word/2010/wordprocessingShape" mc:Ignorable="w14 w15 w16se w16cid wp14">
   <w:body>
     <w:p>
       <w:pPr>
@@ -318,25 +318,7 @@
           <w:b/>
           <w:bCs/>
         </w:rPr>
-        <w:t xml:space="preserve">Realizar un </w:t>
-      </w:r>
-      <w:proofErr w:type="spellStart"/>
-      <w:r>
-        <w:rPr>
-          <w:rFonts w:ascii="Arial" w:hAnsi="Arial" w:cs="Arial"/>
-          <w:b/>
-          <w:bCs/>
-        </w:rPr>
-        <w:t>Fork</w:t>
-      </w:r>
-      <w:proofErr w:type="spellEnd"/>
-      <w:r>
-        <w:rPr>
-          <w:rFonts w:ascii="Arial" w:hAnsi="Arial" w:cs="Arial"/>
-          <w:b/>
-          <w:bCs/>
-        </w:rPr>
-        <w:t xml:space="preserve"> del repositorio (</w:t>
+        <w:t>Realizar un Fork del repositorio (</w:t>
       </w:r>
       <w:hyperlink r:id="rId8" w:history="1">
         <w:r>
@@ -361,6 +343,371 @@
     <w:p>
       <w:pPr>
         <w:pStyle w:val="Sinespaciado"/>
+        <w:tabs>
+          <w:tab w:val="left" w:pos="2127"/>
+        </w:tabs>
+        <w:ind w:left="720"/>
+        <w:jc w:val="both"/>
+        <w:rPr>
+          <w:rFonts w:ascii="Arial" w:hAnsi="Arial" w:cs="Arial"/>
+          <w:bCs/>
+          <w:noProof/>
+        </w:rPr>
+      </w:pPr>
+      <w:r>
+        <w:rPr>
+          <w:rFonts w:ascii="Arial" w:hAnsi="Arial" w:cs="Arial"/>
+          <w:bCs/>
+        </w:rPr>
+        <w:t>Para realizar un fork del repositorio ingrese a mi cuenta de git</w:t>
+      </w:r>
+    </w:p>
+    <w:p>
+      <w:pPr>
+        <w:pStyle w:val="Sinespaciado"/>
+        <w:tabs>
+          <w:tab w:val="left" w:pos="2127"/>
+        </w:tabs>
+        <w:ind w:left="720"/>
+        <w:jc w:val="both"/>
+        <w:rPr>
+          <w:rFonts w:ascii="Arial" w:hAnsi="Arial" w:cs="Arial"/>
+          <w:bCs/>
+        </w:rPr>
+      </w:pPr>
+      <w:r>
+        <w:rPr>
+          <w:rFonts w:ascii="Arial" w:hAnsi="Arial" w:cs="Arial"/>
+          <w:bCs/>
+        </w:rPr>
+        <w:t xml:space="preserve"> luego, realice el fork</w:t>
+      </w:r>
+      <w:r>
+        <w:rPr>
+          <w:rFonts w:ascii="Arial" w:hAnsi="Arial" w:cs="Arial"/>
+          <w:bCs/>
+        </w:rPr>
+        <w:t>.</w:t>
+      </w:r>
+    </w:p>
+    <w:p>
+      <w:pPr>
+        <w:pStyle w:val="Sinespaciado"/>
+        <w:tabs>
+          <w:tab w:val="left" w:pos="2127"/>
+        </w:tabs>
+        <w:ind w:left="720"/>
+        <w:jc w:val="both"/>
+        <w:rPr>
+          <w:rFonts w:ascii="Arial" w:hAnsi="Arial" w:cs="Arial"/>
+          <w:bCs/>
+        </w:rPr>
+      </w:pPr>
+      <w:r>
+        <w:rPr>
+          <w:rFonts w:ascii="Arial" w:hAnsi="Arial" w:cs="Arial"/>
+          <w:bCs/>
+          <w:noProof/>
+        </w:rPr>
+        <w:drawing>
+          <wp:anchor distT="0" distB="0" distL="114300" distR="114300" simplePos="0" relativeHeight="251659264" behindDoc="1" locked="0" layoutInCell="1" allowOverlap="1" wp14:anchorId="4E847F6E" wp14:editId="45799DE5">
+            <wp:simplePos x="0" y="0"/>
+            <wp:positionH relativeFrom="column">
+              <wp:posOffset>473444</wp:posOffset>
+            </wp:positionH>
+            <wp:positionV relativeFrom="page">
+              <wp:posOffset>4305522</wp:posOffset>
+            </wp:positionV>
+            <wp:extent cx="5343525" cy="2345055"/>
+            <wp:effectExtent l="0" t="0" r="9525" b="0"/>
+            <wp:wrapNone/>
+            <wp:docPr id="3" name="Imagen 3"/>
+            <wp:cNvGraphicFramePr>
+              <a:graphicFrameLocks xmlns:a="http://schemas.openxmlformats.org/drawingml/2006/main" noChangeAspect="1"/>
+            </wp:cNvGraphicFramePr>
+            <a:graphic xmlns:a="http://schemas.openxmlformats.org/drawingml/2006/main">
+              <a:graphicData uri="http://schemas.openxmlformats.org/drawingml/2006/picture">
+                <pic:pic xmlns:pic="http://schemas.openxmlformats.org/drawingml/2006/picture">
+                  <pic:nvPicPr>
+                    <pic:cNvPr id="3" name="Captura de pantalla (808).png"/>
+                    <pic:cNvPicPr/>
+                  </pic:nvPicPr>
+                  <pic:blipFill rotWithShape="1">
+                    <a:blip r:embed="rId9" cstate="print">
+                      <a:extLst>
+                        <a:ext uri="{28A0092B-C50C-407E-A947-70E740481C1C}">
+                          <a14:useLocalDpi xmlns:a14="http://schemas.microsoft.com/office/drawing/2010/main" val="0"/>
+                        </a:ext>
+                      </a:extLst>
+                    </a:blip>
+                    <a:srcRect t="22760" r="1059"/>
+                    <a:stretch/>
+                  </pic:blipFill>
+                  <pic:spPr bwMode="auto">
+                    <a:xfrm>
+                      <a:off x="0" y="0"/>
+                      <a:ext cx="5343525" cy="2345055"/>
+                    </a:xfrm>
+                    <a:prstGeom prst="rect">
+                      <a:avLst/>
+                    </a:prstGeom>
+                    <a:ln>
+                      <a:noFill/>
+                    </a:ln>
+                    <a:extLst>
+                      <a:ext uri="{53640926-AAD7-44D8-BBD7-CCE9431645EC}">
+                        <a14:shadowObscured xmlns:a14="http://schemas.microsoft.com/office/drawing/2010/main"/>
+                      </a:ext>
+                    </a:extLst>
+                  </pic:spPr>
+                </pic:pic>
+              </a:graphicData>
+            </a:graphic>
+          </wp:anchor>
+        </w:drawing>
+      </w:r>
+    </w:p>
+    <w:p>
+      <w:pPr>
+        <w:pStyle w:val="Sinespaciado"/>
+        <w:tabs>
+          <w:tab w:val="left" w:pos="2127"/>
+        </w:tabs>
+        <w:ind w:left="720"/>
+        <w:jc w:val="both"/>
+        <w:rPr>
+          <w:rFonts w:ascii="Arial" w:hAnsi="Arial" w:cs="Arial"/>
+          <w:bCs/>
+        </w:rPr>
+      </w:pPr>
+    </w:p>
+    <w:p>
+      <w:pPr>
+        <w:pStyle w:val="Sinespaciado"/>
+        <w:tabs>
+          <w:tab w:val="left" w:pos="2127"/>
+        </w:tabs>
+        <w:ind w:left="720"/>
+        <w:jc w:val="both"/>
+        <w:rPr>
+          <w:rFonts w:ascii="Arial" w:hAnsi="Arial" w:cs="Arial"/>
+          <w:bCs/>
+        </w:rPr>
+      </w:pPr>
+    </w:p>
+    <w:p>
+      <w:pPr>
+        <w:pStyle w:val="Sinespaciado"/>
+        <w:tabs>
+          <w:tab w:val="left" w:pos="2127"/>
+        </w:tabs>
+        <w:ind w:left="720"/>
+        <w:jc w:val="both"/>
+        <w:rPr>
+          <w:rFonts w:ascii="Arial" w:hAnsi="Arial" w:cs="Arial"/>
+          <w:bCs/>
+        </w:rPr>
+      </w:pPr>
+    </w:p>
+    <w:p>
+      <w:pPr>
+        <w:pStyle w:val="Sinespaciado"/>
+        <w:tabs>
+          <w:tab w:val="left" w:pos="2127"/>
+        </w:tabs>
+        <w:ind w:left="720"/>
+        <w:jc w:val="both"/>
+        <w:rPr>
+          <w:rFonts w:ascii="Arial" w:hAnsi="Arial" w:cs="Arial"/>
+          <w:bCs/>
+        </w:rPr>
+      </w:pPr>
+    </w:p>
+    <w:p>
+      <w:pPr>
+        <w:pStyle w:val="Sinespaciado"/>
+        <w:tabs>
+          <w:tab w:val="left" w:pos="2127"/>
+        </w:tabs>
+        <w:ind w:left="720"/>
+        <w:jc w:val="both"/>
+        <w:rPr>
+          <w:rFonts w:ascii="Arial" w:hAnsi="Arial" w:cs="Arial"/>
+          <w:bCs/>
+        </w:rPr>
+      </w:pPr>
+    </w:p>
+    <w:p>
+      <w:pPr>
+        <w:pStyle w:val="Sinespaciado"/>
+        <w:tabs>
+          <w:tab w:val="left" w:pos="2127"/>
+        </w:tabs>
+        <w:ind w:left="720"/>
+        <w:jc w:val="both"/>
+        <w:rPr>
+          <w:rFonts w:ascii="Arial" w:hAnsi="Arial" w:cs="Arial"/>
+          <w:bCs/>
+        </w:rPr>
+      </w:pPr>
+    </w:p>
+    <w:p>
+      <w:pPr>
+        <w:pStyle w:val="Sinespaciado"/>
+        <w:tabs>
+          <w:tab w:val="left" w:pos="2127"/>
+        </w:tabs>
+        <w:ind w:left="720"/>
+        <w:jc w:val="both"/>
+        <w:rPr>
+          <w:rFonts w:ascii="Arial" w:hAnsi="Arial" w:cs="Arial"/>
+          <w:bCs/>
+        </w:rPr>
+      </w:pPr>
+    </w:p>
+    <w:p>
+      <w:pPr>
+        <w:pStyle w:val="Sinespaciado"/>
+        <w:tabs>
+          <w:tab w:val="left" w:pos="2127"/>
+        </w:tabs>
+        <w:ind w:left="720"/>
+        <w:jc w:val="both"/>
+        <w:rPr>
+          <w:rFonts w:ascii="Arial" w:hAnsi="Arial" w:cs="Arial"/>
+          <w:bCs/>
+        </w:rPr>
+      </w:pPr>
+    </w:p>
+    <w:p>
+      <w:pPr>
+        <w:pStyle w:val="Sinespaciado"/>
+        <w:tabs>
+          <w:tab w:val="left" w:pos="2127"/>
+        </w:tabs>
+        <w:ind w:left="720"/>
+        <w:jc w:val="both"/>
+        <w:rPr>
+          <w:rFonts w:ascii="Arial" w:hAnsi="Arial" w:cs="Arial"/>
+          <w:bCs/>
+        </w:rPr>
+      </w:pPr>
+    </w:p>
+    <w:p>
+      <w:pPr>
+        <w:pStyle w:val="Sinespaciado"/>
+        <w:tabs>
+          <w:tab w:val="left" w:pos="2127"/>
+        </w:tabs>
+        <w:ind w:left="720"/>
+        <w:jc w:val="both"/>
+        <w:rPr>
+          <w:rFonts w:ascii="Arial" w:hAnsi="Arial" w:cs="Arial"/>
+          <w:bCs/>
+        </w:rPr>
+      </w:pPr>
+    </w:p>
+    <w:p>
+      <w:pPr>
+        <w:pStyle w:val="Sinespaciado"/>
+        <w:tabs>
+          <w:tab w:val="left" w:pos="2127"/>
+        </w:tabs>
+        <w:ind w:left="720"/>
+        <w:jc w:val="both"/>
+        <w:rPr>
+          <w:rFonts w:ascii="Arial" w:hAnsi="Arial" w:cs="Arial"/>
+          <w:bCs/>
+        </w:rPr>
+      </w:pPr>
+    </w:p>
+    <w:p>
+      <w:pPr>
+        <w:pStyle w:val="Sinespaciado"/>
+        <w:tabs>
+          <w:tab w:val="left" w:pos="2127"/>
+        </w:tabs>
+        <w:ind w:left="720"/>
+        <w:jc w:val="both"/>
+        <w:rPr>
+          <w:rFonts w:ascii="Arial" w:hAnsi="Arial" w:cs="Arial"/>
+          <w:bCs/>
+        </w:rPr>
+      </w:pPr>
+    </w:p>
+    <w:p>
+      <w:pPr>
+        <w:pStyle w:val="Sinespaciado"/>
+        <w:tabs>
+          <w:tab w:val="left" w:pos="2127"/>
+        </w:tabs>
+        <w:ind w:left="720"/>
+        <w:jc w:val="both"/>
+        <w:rPr>
+          <w:rFonts w:ascii="Arial" w:hAnsi="Arial" w:cs="Arial"/>
+          <w:bCs/>
+        </w:rPr>
+      </w:pPr>
+    </w:p>
+    <w:p>
+      <w:pPr>
+        <w:pStyle w:val="Sinespaciado"/>
+        <w:tabs>
+          <w:tab w:val="left" w:pos="2127"/>
+        </w:tabs>
+        <w:ind w:left="720"/>
+        <w:jc w:val="both"/>
+        <w:rPr>
+          <w:rFonts w:ascii="Arial" w:hAnsi="Arial" w:cs="Arial"/>
+          <w:bCs/>
+        </w:rPr>
+      </w:pPr>
+    </w:p>
+    <w:p>
+      <w:pPr>
+        <w:pStyle w:val="Sinespaciado"/>
+        <w:tabs>
+          <w:tab w:val="left" w:pos="2127"/>
+        </w:tabs>
+        <w:ind w:left="720"/>
+        <w:jc w:val="both"/>
+        <w:rPr>
+          <w:rFonts w:ascii="Arial" w:hAnsi="Arial" w:cs="Arial"/>
+          <w:bCs/>
+        </w:rPr>
+      </w:pPr>
+    </w:p>
+    <w:p>
+      <w:pPr>
+        <w:pStyle w:val="Sinespaciado"/>
+        <w:tabs>
+          <w:tab w:val="left" w:pos="2127"/>
+        </w:tabs>
+        <w:ind w:left="720"/>
+        <w:jc w:val="both"/>
+        <w:rPr>
+          <w:rFonts w:ascii="Arial" w:hAnsi="Arial" w:cs="Arial"/>
+          <w:bCs/>
+        </w:rPr>
+      </w:pPr>
+    </w:p>
+    <w:p>
+      <w:pPr>
+        <w:pStyle w:val="Sinespaciado"/>
+        <w:tabs>
+          <w:tab w:val="left" w:pos="2127"/>
+        </w:tabs>
+        <w:ind w:left="720"/>
+        <w:jc w:val="both"/>
+        <w:rPr>
+          <w:rFonts w:ascii="Arial" w:hAnsi="Arial" w:cs="Arial"/>
+          <w:bCs/>
+        </w:rPr>
+      </w:pPr>
+    </w:p>
+    <w:p>
+      <w:pPr>
+        <w:pStyle w:val="Sinespaciado"/>
         <w:numPr>
           <w:ilvl w:val="0"/>
           <w:numId w:val="11"/>
@@ -386,251 +733,6 @@
     </w:p>
     <w:p>
       <w:pPr>
-        <w:pStyle w:val="Prrafodelista"/>
-        <w:numPr>
-          <w:ilvl w:val="0"/>
-          <w:numId w:val="11"/>
-        </w:numPr>
-        <w:rPr>
-          <w:rFonts w:ascii="Arial" w:hAnsi="Arial" w:cs="Arial"/>
-          <w:b/>
-          <w:bCs/>
-          <w:sz w:val="22"/>
-          <w:szCs w:val="22"/>
-          <w:lang w:val="es-ES" w:eastAsia="es-ES"/>
-        </w:rPr>
-      </w:pPr>
-      <w:r>
-        <w:rPr>
-          <w:rFonts w:ascii="Arial" w:hAnsi="Arial" w:cs="Arial"/>
-          <w:b/>
-          <w:bCs/>
-          <w:sz w:val="22"/>
-          <w:szCs w:val="22"/>
-          <w:lang w:val="es-ES" w:eastAsia="es-ES"/>
-        </w:rPr>
-        <w:t xml:space="preserve">Mostrar el </w:t>
-      </w:r>
-      <w:r>
-        <w:rPr>
-          <w:rFonts w:ascii="Arial" w:hAnsi="Arial" w:cs="Arial"/>
-          <w:b/>
-          <w:bCs/>
-          <w:sz w:val="22"/>
-          <w:szCs w:val="22"/>
-          <w:lang w:val="es-ES" w:eastAsia="es-ES"/>
-        </w:rPr>
-        <w:t xml:space="preserve">estado </w:t>
-      </w:r>
-      <w:r>
-        <w:rPr>
-          <w:rFonts w:ascii="Arial" w:hAnsi="Arial" w:cs="Arial"/>
-          <w:b/>
-          <w:bCs/>
-          <w:sz w:val="22"/>
-          <w:szCs w:val="22"/>
-          <w:lang w:val="es-ES" w:eastAsia="es-ES"/>
-        </w:rPr>
-        <w:t>del proyecto.</w:t>
-      </w:r>
-    </w:p>
-    <w:p>
-      <w:pPr>
-        <w:pStyle w:val="Prrafodelista"/>
-        <w:numPr>
-          <w:ilvl w:val="0"/>
-          <w:numId w:val="11"/>
-        </w:numPr>
-        <w:rPr>
-          <w:rFonts w:ascii="Arial" w:hAnsi="Arial" w:cs="Arial"/>
-          <w:b/>
-          <w:bCs/>
-          <w:sz w:val="22"/>
-          <w:szCs w:val="22"/>
-          <w:lang w:val="es-ES" w:eastAsia="es-ES"/>
-        </w:rPr>
-      </w:pPr>
-      <w:r>
-        <w:rPr>
-          <w:rFonts w:ascii="Arial" w:hAnsi="Arial" w:cs="Arial"/>
-          <w:b/>
-          <w:bCs/>
-          <w:sz w:val="22"/>
-          <w:szCs w:val="22"/>
-          <w:lang w:val="es-ES" w:eastAsia="es-ES"/>
-        </w:rPr>
-        <w:t>Agregar al repositori</w:t>
-      </w:r>
-      <w:r>
-        <w:rPr>
-          <w:rFonts w:ascii="Arial" w:hAnsi="Arial" w:cs="Arial"/>
-          <w:b/>
-          <w:bCs/>
-          <w:sz w:val="22"/>
-          <w:szCs w:val="22"/>
-          <w:lang w:val="es-ES" w:eastAsia="es-ES"/>
-        </w:rPr>
-        <w:t>o</w:t>
-      </w:r>
-      <w:r>
-        <w:rPr>
-          <w:rFonts w:ascii="Arial" w:hAnsi="Arial" w:cs="Arial"/>
-          <w:b/>
-          <w:bCs/>
-          <w:sz w:val="22"/>
-          <w:szCs w:val="22"/>
-          <w:lang w:val="es-ES" w:eastAsia="es-ES"/>
-        </w:rPr>
-        <w:t xml:space="preserve"> un proyecto con la estructura de Arquitectura Limpia</w:t>
-      </w:r>
-      <w:r>
-        <w:rPr>
-          <w:rFonts w:ascii="Arial" w:hAnsi="Arial" w:cs="Arial"/>
-          <w:b/>
-          <w:bCs/>
-          <w:sz w:val="22"/>
-          <w:szCs w:val="22"/>
-          <w:lang w:val="es-ES" w:eastAsia="es-ES"/>
-        </w:rPr>
-        <w:t>.</w:t>
-      </w:r>
-    </w:p>
-    <w:p>
-      <w:pPr>
-        <w:pStyle w:val="Prrafodelista"/>
-        <w:numPr>
-          <w:ilvl w:val="0"/>
-          <w:numId w:val="11"/>
-        </w:numPr>
-        <w:rPr>
-          <w:rFonts w:ascii="Arial" w:hAnsi="Arial" w:cs="Arial"/>
-          <w:b/>
-          <w:bCs/>
-          <w:sz w:val="22"/>
-          <w:szCs w:val="22"/>
-          <w:lang w:val="es-ES" w:eastAsia="es-ES"/>
-        </w:rPr>
-      </w:pPr>
-      <w:r>
-        <w:rPr>
-          <w:rFonts w:ascii="Arial" w:hAnsi="Arial" w:cs="Arial"/>
-          <w:b/>
-          <w:bCs/>
-          <w:sz w:val="22"/>
-          <w:szCs w:val="22"/>
-          <w:lang w:val="es-ES" w:eastAsia="es-ES"/>
-        </w:rPr>
-        <w:t>Mostrar el estado del repositorio.</w:t>
-      </w:r>
-    </w:p>
-    <w:p>
-      <w:pPr>
-        <w:pStyle w:val="Prrafodelista"/>
-        <w:numPr>
-          <w:ilvl w:val="0"/>
-          <w:numId w:val="11"/>
-        </w:numPr>
-        <w:rPr>
-          <w:rFonts w:ascii="Arial" w:hAnsi="Arial" w:cs="Arial"/>
-          <w:b/>
-          <w:bCs/>
-          <w:sz w:val="22"/>
-          <w:szCs w:val="22"/>
-          <w:lang w:val="es-ES" w:eastAsia="es-ES"/>
-        </w:rPr>
-      </w:pPr>
-      <w:r>
-        <w:rPr>
-          <w:rFonts w:ascii="Arial" w:hAnsi="Arial" w:cs="Arial"/>
-          <w:b/>
-          <w:bCs/>
-          <w:sz w:val="22"/>
-          <w:szCs w:val="22"/>
-          <w:lang w:val="es-ES" w:eastAsia="es-ES"/>
-        </w:rPr>
-        <w:t xml:space="preserve">Guardar los cambios en el repositorio </w:t>
-      </w:r>
-      <w:r>
-        <w:rPr>
-          <w:rFonts w:ascii="Arial" w:hAnsi="Arial" w:cs="Arial"/>
-          <w:b/>
-          <w:bCs/>
-          <w:sz w:val="22"/>
-          <w:szCs w:val="22"/>
-          <w:lang w:val="es-ES" w:eastAsia="es-ES"/>
-        </w:rPr>
-        <w:t>con mensajes descriptivo.</w:t>
-      </w:r>
-    </w:p>
-    <w:p>
-      <w:pPr>
-        <w:pStyle w:val="Prrafodelista"/>
-        <w:numPr>
-          <w:ilvl w:val="0"/>
-          <w:numId w:val="11"/>
-        </w:numPr>
-        <w:rPr>
-          <w:rFonts w:ascii="Arial" w:hAnsi="Arial" w:cs="Arial"/>
-          <w:b/>
-          <w:bCs/>
-          <w:sz w:val="22"/>
-          <w:szCs w:val="22"/>
-          <w:lang w:val="es-ES" w:eastAsia="es-ES"/>
-        </w:rPr>
-      </w:pPr>
-      <w:r>
-        <w:rPr>
-          <w:rFonts w:ascii="Arial" w:hAnsi="Arial" w:cs="Arial"/>
-          <w:b/>
-          <w:bCs/>
-          <w:sz w:val="22"/>
-          <w:szCs w:val="22"/>
-          <w:lang w:val="es-ES" w:eastAsia="es-ES"/>
-        </w:rPr>
-        <w:t>Mostrar el estado del repositorio.</w:t>
-      </w:r>
-    </w:p>
-    <w:p>
-      <w:pPr>
-        <w:pStyle w:val="Prrafodelista"/>
-        <w:numPr>
-          <w:ilvl w:val="0"/>
-          <w:numId w:val="11"/>
-        </w:numPr>
-        <w:rPr>
-          <w:rFonts w:ascii="Arial" w:hAnsi="Arial" w:cs="Arial"/>
-          <w:b/>
-          <w:bCs/>
-          <w:sz w:val="22"/>
-          <w:szCs w:val="22"/>
-          <w:lang w:val="es-ES" w:eastAsia="es-ES"/>
-        </w:rPr>
-      </w:pPr>
-      <w:r>
-        <w:rPr>
-          <w:rFonts w:ascii="Arial" w:hAnsi="Arial" w:cs="Arial"/>
-          <w:b/>
-          <w:bCs/>
-          <w:sz w:val="22"/>
-          <w:szCs w:val="22"/>
-          <w:lang w:val="es-ES" w:eastAsia="es-ES"/>
-        </w:rPr>
-        <w:t>Subir los cambios realizado al repositorio remoto</w:t>
-      </w:r>
-      <w:r>
-        <w:rPr>
-          <w:rFonts w:ascii="Arial" w:hAnsi="Arial" w:cs="Arial"/>
-          <w:b/>
-          <w:bCs/>
-          <w:sz w:val="22"/>
-          <w:szCs w:val="22"/>
-          <w:lang w:val="es-ES" w:eastAsia="es-ES"/>
-        </w:rPr>
-        <w:t>.</w:t>
-      </w:r>
-    </w:p>
-    <w:p>
-      <w:pPr>
         <w:pStyle w:val="Sinespaciado"/>
         <w:tabs>
           <w:tab w:val="left" w:pos="2127"/>
@@ -639,10 +741,51 @@
         <w:jc w:val="both"/>
         <w:rPr>
           <w:rFonts w:ascii="Arial" w:hAnsi="Arial" w:cs="Arial"/>
-          <w:b/>
-          <w:bCs/>
-        </w:rPr>
-      </w:pPr>
+          <w:bCs/>
+        </w:rPr>
+      </w:pPr>
+      <w:r>
+        <w:rPr>
+          <w:rFonts w:ascii="Arial" w:hAnsi="Arial" w:cs="Arial"/>
+          <w:bCs/>
+        </w:rPr>
+        <w:t>Luego he clonado el repositorio</w:t>
+      </w:r>
+      <w:r>
+        <w:rPr>
+          <w:rFonts w:ascii="Arial" w:hAnsi="Arial" w:cs="Arial"/>
+          <w:bCs/>
+        </w:rPr>
+        <w:t xml:space="preserve"> con el comando git clone</w:t>
+      </w:r>
+      <w:r>
+        <w:rPr>
+          <w:rFonts w:ascii="Arial" w:hAnsi="Arial" w:cs="Arial"/>
+          <w:bCs/>
+        </w:rPr>
+        <w:t xml:space="preserve"> seguido del link del repositorio </w:t>
+      </w:r>
+      <w:r>
+        <w:rPr>
+          <w:rFonts w:ascii="Arial" w:hAnsi="Arial" w:cs="Arial"/>
+          <w:bCs/>
+        </w:rPr>
+        <w:t xml:space="preserve">el link se encuentra </w:t>
+      </w:r>
+      <w:r>
+        <w:rPr>
+          <w:rFonts w:ascii="Arial" w:hAnsi="Arial" w:cs="Arial"/>
+          <w:bCs/>
+        </w:rPr>
+        <w:t>en code</w:t>
+      </w:r>
+      <w:r>
+        <w:rPr>
+          <w:rFonts w:ascii="Arial" w:hAnsi="Arial" w:cs="Arial"/>
+          <w:bCs/>
+        </w:rPr>
+        <w:t>.</w:t>
+      </w:r>
     </w:p>
     <w:p>
       <w:pPr>
@@ -650,27 +793,907 @@
         <w:tabs>
           <w:tab w:val="left" w:pos="2127"/>
         </w:tabs>
-        <w:rPr>
-          <w:rFonts w:ascii="Arial" w:hAnsi="Arial" w:cs="Arial"/>
-          <w:b/>
-          <w:bCs/>
-        </w:rPr>
-      </w:pPr>
-      <w:r>
-        <w:rPr>
-          <w:rFonts w:ascii="Arial" w:hAnsi="Arial" w:cs="Arial"/>
-          <w:b/>
-          <w:bCs/>
-        </w:rPr>
-        <w:t>Segundo</w:t>
-      </w:r>
-      <w:r>
-        <w:rPr>
-          <w:rFonts w:ascii="Arial" w:hAnsi="Arial" w:cs="Arial"/>
-          <w:b/>
-          <w:bCs/>
-        </w:rPr>
-        <w:t xml:space="preserve"> escenario:</w:t>
+        <w:ind w:left="720"/>
+        <w:jc w:val="both"/>
+        <w:rPr>
+          <w:rFonts w:ascii="Arial" w:hAnsi="Arial" w:cs="Arial"/>
+          <w:b/>
+          <w:bCs/>
+        </w:rPr>
+      </w:pPr>
+      <w:r>
+        <w:rPr>
+          <w:rFonts w:ascii="Arial" w:hAnsi="Arial" w:cs="Arial"/>
+          <w:b/>
+          <w:bCs/>
+        </w:rPr>
+        <w:drawing>
+          <wp:anchor distT="0" distB="0" distL="114300" distR="114300" simplePos="0" relativeHeight="251658240" behindDoc="1" locked="0" layoutInCell="1" allowOverlap="1" wp14:anchorId="00EA258D" wp14:editId="090076D9">
+            <wp:simplePos x="0" y="0"/>
+            <wp:positionH relativeFrom="column">
+              <wp:posOffset>413283</wp:posOffset>
+            </wp:positionH>
+            <wp:positionV relativeFrom="page">
+              <wp:posOffset>7644765</wp:posOffset>
+            </wp:positionV>
+            <wp:extent cx="5720317" cy="786250"/>
+            <wp:effectExtent l="0" t="0" r="0" b="0"/>
+            <wp:wrapNone/>
+            <wp:docPr id="2" name="Imagen 2"/>
+            <wp:cNvGraphicFramePr>
+              <a:graphicFrameLocks xmlns:a="http://schemas.openxmlformats.org/drawingml/2006/main" noChangeAspect="1"/>
+            </wp:cNvGraphicFramePr>
+            <a:graphic xmlns:a="http://schemas.openxmlformats.org/drawingml/2006/main">
+              <a:graphicData uri="http://schemas.openxmlformats.org/drawingml/2006/picture">
+                <pic:pic xmlns:pic="http://schemas.openxmlformats.org/drawingml/2006/picture">
+                  <pic:nvPicPr>
+                    <pic:cNvPr id="1" name=""/>
+                    <pic:cNvPicPr/>
+                  </pic:nvPicPr>
+                  <pic:blipFill>
+                    <a:blip r:embed="rId10">
+                      <a:extLst>
+                        <a:ext uri="{28A0092B-C50C-407E-A947-70E740481C1C}">
+                          <a14:useLocalDpi xmlns:a14="http://schemas.microsoft.com/office/drawing/2010/main" val="0"/>
+                        </a:ext>
+                      </a:extLst>
+                    </a:blip>
+                    <a:stretch>
+                      <a:fillRect/>
+                    </a:stretch>
+                  </pic:blipFill>
+                  <pic:spPr>
+                    <a:xfrm>
+                      <a:off x="0" y="0"/>
+                      <a:ext cx="5720317" cy="786250"/>
+                    </a:xfrm>
+                    <a:prstGeom prst="rect">
+                      <a:avLst/>
+                    </a:prstGeom>
+                  </pic:spPr>
+                </pic:pic>
+              </a:graphicData>
+            </a:graphic>
+            <wp14:sizeRelH relativeFrom="margin">
+              <wp14:pctWidth>0</wp14:pctWidth>
+            </wp14:sizeRelH>
+            <wp14:sizeRelV relativeFrom="margin">
+              <wp14:pctHeight>0</wp14:pctHeight>
+            </wp14:sizeRelV>
+          </wp:anchor>
+        </w:drawing>
+      </w:r>
+    </w:p>
+    <w:p>
+      <w:pPr>
+        <w:pStyle w:val="Sinespaciado"/>
+        <w:tabs>
+          <w:tab w:val="left" w:pos="2127"/>
+        </w:tabs>
+        <w:ind w:left="720"/>
+        <w:jc w:val="both"/>
+        <w:rPr>
+          <w:rFonts w:ascii="Arial" w:hAnsi="Arial" w:cs="Arial"/>
+          <w:b/>
+          <w:bCs/>
+        </w:rPr>
+      </w:pPr>
+    </w:p>
+    <w:p>
+      <w:pPr>
+        <w:pStyle w:val="Sinespaciado"/>
+        <w:tabs>
+          <w:tab w:val="left" w:pos="2127"/>
+        </w:tabs>
+        <w:ind w:left="720"/>
+        <w:jc w:val="both"/>
+        <w:rPr>
+          <w:rFonts w:ascii="Arial" w:hAnsi="Arial" w:cs="Arial"/>
+          <w:b/>
+          <w:bCs/>
+        </w:rPr>
+      </w:pPr>
+    </w:p>
+    <w:p>
+      <w:pPr>
+        <w:pStyle w:val="Sinespaciado"/>
+        <w:tabs>
+          <w:tab w:val="left" w:pos="2127"/>
+        </w:tabs>
+        <w:ind w:left="720"/>
+        <w:jc w:val="both"/>
+        <w:rPr>
+          <w:rFonts w:ascii="Arial" w:hAnsi="Arial" w:cs="Arial"/>
+          <w:b/>
+          <w:bCs/>
+        </w:rPr>
+      </w:pPr>
+    </w:p>
+    <w:p>
+      <w:pPr>
+        <w:pStyle w:val="Sinespaciado"/>
+        <w:tabs>
+          <w:tab w:val="left" w:pos="2127"/>
+        </w:tabs>
+        <w:ind w:left="720"/>
+        <w:jc w:val="both"/>
+        <w:rPr>
+          <w:rFonts w:ascii="Arial" w:hAnsi="Arial" w:cs="Arial"/>
+          <w:b/>
+          <w:bCs/>
+        </w:rPr>
+      </w:pPr>
+    </w:p>
+    <w:p>
+      <w:pPr>
+        <w:pStyle w:val="Sinespaciado"/>
+        <w:tabs>
+          <w:tab w:val="left" w:pos="2127"/>
+        </w:tabs>
+        <w:ind w:left="720"/>
+        <w:jc w:val="both"/>
+        <w:rPr>
+          <w:rFonts w:ascii="Arial" w:hAnsi="Arial" w:cs="Arial"/>
+          <w:b/>
+          <w:bCs/>
+        </w:rPr>
+      </w:pPr>
+    </w:p>
+    <w:p>
+      <w:pPr>
+        <w:pStyle w:val="Prrafodelista"/>
+        <w:numPr>
+          <w:ilvl w:val="0"/>
+          <w:numId w:val="11"/>
+        </w:numPr>
+        <w:rPr>
+          <w:rFonts w:ascii="Arial" w:hAnsi="Arial" w:cs="Arial"/>
+          <w:b/>
+          <w:bCs/>
+          <w:sz w:val="22"/>
+          <w:szCs w:val="22"/>
+          <w:lang w:val="es-ES" w:eastAsia="es-ES"/>
+        </w:rPr>
+      </w:pPr>
+      <w:r>
+        <w:rPr>
+          <w:rFonts w:ascii="Arial" w:hAnsi="Arial" w:cs="Arial"/>
+          <w:b/>
+          <w:bCs/>
+          <w:sz w:val="22"/>
+          <w:szCs w:val="22"/>
+          <w:lang w:val="es-ES" w:eastAsia="es-ES"/>
+        </w:rPr>
+        <w:t xml:space="preserve">Mostrar el </w:t>
+      </w:r>
+      <w:r>
+        <w:rPr>
+          <w:rFonts w:ascii="Arial" w:hAnsi="Arial" w:cs="Arial"/>
+          <w:b/>
+          <w:bCs/>
+          <w:sz w:val="22"/>
+          <w:szCs w:val="22"/>
+          <w:lang w:val="es-ES" w:eastAsia="es-ES"/>
+        </w:rPr>
+        <w:t xml:space="preserve">estado </w:t>
+      </w:r>
+      <w:r>
+        <w:rPr>
+          <w:rFonts w:ascii="Arial" w:hAnsi="Arial" w:cs="Arial"/>
+          <w:b/>
+          <w:bCs/>
+          <w:sz w:val="22"/>
+          <w:szCs w:val="22"/>
+          <w:lang w:val="es-ES" w:eastAsia="es-ES"/>
+        </w:rPr>
+        <w:t>del proyecto.</w:t>
+      </w:r>
+    </w:p>
+    <w:p>
+      <w:pPr>
+        <w:pStyle w:val="Prrafodelista"/>
+        <w:ind w:left="720"/>
+        <w:rPr>
+          <w:rFonts w:ascii="Arial" w:hAnsi="Arial" w:cs="Arial"/>
+          <w:bCs/>
+          <w:sz w:val="22"/>
+          <w:szCs w:val="22"/>
+          <w:lang w:val="es-ES" w:eastAsia="es-ES"/>
+        </w:rPr>
+      </w:pPr>
+      <w:r>
+        <w:rPr>
+          <w:rFonts w:ascii="Arial" w:hAnsi="Arial" w:cs="Arial"/>
+          <w:bCs/>
+          <w:sz w:val="22"/>
+          <w:szCs w:val="22"/>
+          <w:lang w:val="es-ES" w:eastAsia="es-ES"/>
+        </w:rPr>
+        <w:t xml:space="preserve">Para mostrar el estado del </w:t>
+      </w:r>
+      <w:r>
+        <w:rPr>
+          <w:rFonts w:ascii="Arial" w:hAnsi="Arial" w:cs="Arial"/>
+          <w:bCs/>
+          <w:sz w:val="22"/>
+          <w:szCs w:val="22"/>
+          <w:lang w:val="es-ES" w:eastAsia="es-ES"/>
+        </w:rPr>
+        <w:t xml:space="preserve">repositorio </w:t>
+      </w:r>
+      <w:r>
+        <w:rPr>
+          <w:rFonts w:ascii="Arial" w:hAnsi="Arial" w:cs="Arial"/>
+          <w:bCs/>
+          <w:sz w:val="22"/>
+          <w:szCs w:val="22"/>
+          <w:lang w:val="es-ES" w:eastAsia="es-ES"/>
+        </w:rPr>
+        <w:t>he utilizado el comando git</w:t>
+      </w:r>
+      <w:r>
+        <w:rPr>
+          <w:rFonts w:ascii="Arial" w:hAnsi="Arial" w:cs="Arial"/>
+          <w:bCs/>
+          <w:sz w:val="22"/>
+          <w:szCs w:val="22"/>
+          <w:lang w:val="es-ES" w:eastAsia="es-ES"/>
+        </w:rPr>
+        <w:t xml:space="preserve"> status, pero antes de eso he copiado la ruta de la carpeta.</w:t>
+      </w:r>
+    </w:p>
+    <w:p>
+      <w:pPr>
+        <w:pStyle w:val="Prrafodelista"/>
+        <w:ind w:left="720"/>
+        <w:rPr>
+          <w:rFonts w:ascii="Arial" w:hAnsi="Arial" w:cs="Arial"/>
+          <w:b/>
+          <w:bCs/>
+          <w:sz w:val="22"/>
+          <w:szCs w:val="22"/>
+          <w:lang w:val="es-ES" w:eastAsia="es-ES"/>
+        </w:rPr>
+      </w:pPr>
+      <w:r>
+        <w:rPr>
+          <w:rFonts w:ascii="Arial" w:hAnsi="Arial" w:cs="Arial"/>
+          <w:b/>
+          <w:bCs/>
+          <w:sz w:val="22"/>
+          <w:szCs w:val="22"/>
+          <w:lang w:val="es-ES" w:eastAsia="es-ES"/>
+        </w:rPr>
+        <w:drawing>
+          <wp:anchor distT="0" distB="0" distL="114300" distR="114300" simplePos="0" relativeHeight="251660288" behindDoc="1" locked="0" layoutInCell="1" allowOverlap="1" wp14:anchorId="23E20CD8" wp14:editId="03B41720">
+            <wp:simplePos x="0" y="0"/>
+            <wp:positionH relativeFrom="column">
+              <wp:posOffset>360833</wp:posOffset>
+            </wp:positionH>
+            <wp:positionV relativeFrom="paragraph">
+              <wp:posOffset>152349</wp:posOffset>
+            </wp:positionV>
+            <wp:extent cx="5636381" cy="1338682"/>
+            <wp:effectExtent l="0" t="0" r="2540" b="0"/>
+            <wp:wrapNone/>
+            <wp:docPr id="5" name="Imagen 5"/>
+            <wp:cNvGraphicFramePr>
+              <a:graphicFrameLocks xmlns:a="http://schemas.openxmlformats.org/drawingml/2006/main" noChangeAspect="1"/>
+            </wp:cNvGraphicFramePr>
+            <a:graphic xmlns:a="http://schemas.openxmlformats.org/drawingml/2006/main">
+              <a:graphicData uri="http://schemas.openxmlformats.org/drawingml/2006/picture">
+                <pic:pic xmlns:pic="http://schemas.openxmlformats.org/drawingml/2006/picture">
+                  <pic:nvPicPr>
+                    <pic:cNvPr id="1" name=""/>
+                    <pic:cNvPicPr/>
+                  </pic:nvPicPr>
+                  <pic:blipFill>
+                    <a:blip r:embed="rId11">
+                      <a:extLst>
+                        <a:ext uri="{28A0092B-C50C-407E-A947-70E740481C1C}">
+                          <a14:useLocalDpi xmlns:a14="http://schemas.microsoft.com/office/drawing/2010/main" val="0"/>
+                        </a:ext>
+                      </a:extLst>
+                    </a:blip>
+                    <a:stretch>
+                      <a:fillRect/>
+                    </a:stretch>
+                  </pic:blipFill>
+                  <pic:spPr>
+                    <a:xfrm>
+                      <a:off x="0" y="0"/>
+                      <a:ext cx="5636381" cy="1338682"/>
+                    </a:xfrm>
+                    <a:prstGeom prst="rect">
+                      <a:avLst/>
+                    </a:prstGeom>
+                  </pic:spPr>
+                </pic:pic>
+              </a:graphicData>
+            </a:graphic>
+            <wp14:sizeRelH relativeFrom="margin">
+              <wp14:pctWidth>0</wp14:pctWidth>
+            </wp14:sizeRelH>
+            <wp14:sizeRelV relativeFrom="margin">
+              <wp14:pctHeight>0</wp14:pctHeight>
+            </wp14:sizeRelV>
+          </wp:anchor>
+        </w:drawing>
+      </w:r>
+    </w:p>
+    <w:p>
+      <w:pPr>
+        <w:pStyle w:val="Prrafodelista"/>
+        <w:ind w:left="720"/>
+        <w:rPr>
+          <w:rFonts w:ascii="Arial" w:hAnsi="Arial" w:cs="Arial"/>
+          <w:b/>
+          <w:bCs/>
+          <w:sz w:val="22"/>
+          <w:szCs w:val="22"/>
+          <w:lang w:val="es-ES" w:eastAsia="es-ES"/>
+        </w:rPr>
+      </w:pPr>
+    </w:p>
+    <w:p>
+      <w:pPr>
+        <w:pStyle w:val="Prrafodelista"/>
+        <w:ind w:left="720"/>
+        <w:rPr>
+          <w:rFonts w:ascii="Arial" w:hAnsi="Arial" w:cs="Arial"/>
+          <w:b/>
+          <w:bCs/>
+          <w:sz w:val="22"/>
+          <w:szCs w:val="22"/>
+          <w:lang w:val="es-ES" w:eastAsia="es-ES"/>
+        </w:rPr>
+      </w:pPr>
+    </w:p>
+    <w:p>
+      <w:pPr>
+        <w:pStyle w:val="Prrafodelista"/>
+        <w:ind w:left="720"/>
+        <w:rPr>
+          <w:rFonts w:ascii="Arial" w:hAnsi="Arial" w:cs="Arial"/>
+          <w:b/>
+          <w:bCs/>
+          <w:sz w:val="22"/>
+          <w:szCs w:val="22"/>
+          <w:lang w:val="es-ES" w:eastAsia="es-ES"/>
+        </w:rPr>
+      </w:pPr>
+    </w:p>
+    <w:p>
+      <w:pPr>
+        <w:pStyle w:val="Prrafodelista"/>
+        <w:ind w:left="720"/>
+        <w:rPr>
+          <w:rFonts w:ascii="Arial" w:hAnsi="Arial" w:cs="Arial"/>
+          <w:b/>
+          <w:bCs/>
+          <w:sz w:val="22"/>
+          <w:szCs w:val="22"/>
+          <w:lang w:val="es-ES" w:eastAsia="es-ES"/>
+        </w:rPr>
+      </w:pPr>
+    </w:p>
+    <w:p>
+      <w:pPr>
+        <w:pStyle w:val="Prrafodelista"/>
+        <w:ind w:left="720"/>
+        <w:rPr>
+          <w:rFonts w:ascii="Arial" w:hAnsi="Arial" w:cs="Arial"/>
+          <w:b/>
+          <w:bCs/>
+          <w:sz w:val="22"/>
+          <w:szCs w:val="22"/>
+          <w:lang w:val="es-ES" w:eastAsia="es-ES"/>
+        </w:rPr>
+      </w:pPr>
+    </w:p>
+    <w:p>
+      <w:pPr>
+        <w:pStyle w:val="Prrafodelista"/>
+        <w:ind w:left="720"/>
+        <w:rPr>
+          <w:rFonts w:ascii="Arial" w:hAnsi="Arial" w:cs="Arial"/>
+          <w:b/>
+          <w:bCs/>
+          <w:sz w:val="22"/>
+          <w:szCs w:val="22"/>
+          <w:lang w:val="es-ES" w:eastAsia="es-ES"/>
+        </w:rPr>
+      </w:pPr>
+    </w:p>
+    <w:p>
+      <w:pPr>
+        <w:pStyle w:val="Prrafodelista"/>
+        <w:numPr>
+          <w:ilvl w:val="0"/>
+          <w:numId w:val="11"/>
+        </w:numPr>
+        <w:rPr>
+          <w:rFonts w:ascii="Arial" w:hAnsi="Arial" w:cs="Arial"/>
+          <w:b/>
+          <w:bCs/>
+          <w:sz w:val="22"/>
+          <w:szCs w:val="22"/>
+          <w:lang w:val="es-ES" w:eastAsia="es-ES"/>
+        </w:rPr>
+      </w:pPr>
+      <w:r>
+        <w:rPr>
+          <w:rFonts w:ascii="Arial" w:hAnsi="Arial" w:cs="Arial"/>
+          <w:b/>
+          <w:bCs/>
+          <w:sz w:val="22"/>
+          <w:szCs w:val="22"/>
+          <w:lang w:val="es-ES" w:eastAsia="es-ES"/>
+        </w:rPr>
+        <w:lastRenderedPageBreak/>
+        <w:t>Agregar al repositori</w:t>
+      </w:r>
+      <w:r>
+        <w:rPr>
+          <w:rFonts w:ascii="Arial" w:hAnsi="Arial" w:cs="Arial"/>
+          <w:b/>
+          <w:bCs/>
+          <w:sz w:val="22"/>
+          <w:szCs w:val="22"/>
+          <w:lang w:val="es-ES" w:eastAsia="es-ES"/>
+        </w:rPr>
+        <w:t>o</w:t>
+      </w:r>
+      <w:r>
+        <w:rPr>
+          <w:rFonts w:ascii="Arial" w:hAnsi="Arial" w:cs="Arial"/>
+          <w:b/>
+          <w:bCs/>
+          <w:sz w:val="22"/>
+          <w:szCs w:val="22"/>
+          <w:lang w:val="es-ES" w:eastAsia="es-ES"/>
+        </w:rPr>
+        <w:t xml:space="preserve"> un proyecto con la estructura de Arquitectura Limpia</w:t>
+      </w:r>
+      <w:r>
+        <w:rPr>
+          <w:rFonts w:ascii="Arial" w:hAnsi="Arial" w:cs="Arial"/>
+          <w:b/>
+          <w:bCs/>
+          <w:sz w:val="22"/>
+          <w:szCs w:val="22"/>
+          <w:lang w:val="es-ES" w:eastAsia="es-ES"/>
+        </w:rPr>
+        <w:t>.</w:t>
+      </w:r>
+    </w:p>
+    <w:p>
+      <w:pPr>
+        <w:ind w:firstLine="360"/>
+        <w:rPr>
+          <w:rFonts w:ascii="Arial" w:hAnsi="Arial" w:cs="Arial"/>
+          <w:bCs/>
+        </w:rPr>
+      </w:pPr>
+      <w:r>
+        <w:rPr>
+          <w:rFonts w:ascii="Arial" w:hAnsi="Arial" w:cs="Arial"/>
+          <w:bCs/>
+        </w:rPr>
+        <w:drawing>
+          <wp:anchor distT="0" distB="0" distL="114300" distR="114300" simplePos="0" relativeHeight="251661312" behindDoc="1" locked="0" layoutInCell="1" allowOverlap="1" wp14:anchorId="25B7A999" wp14:editId="7B95DA02">
+            <wp:simplePos x="0" y="0"/>
+            <wp:positionH relativeFrom="column">
+              <wp:posOffset>330200</wp:posOffset>
+            </wp:positionH>
+            <wp:positionV relativeFrom="page">
+              <wp:posOffset>1743075</wp:posOffset>
+            </wp:positionV>
+            <wp:extent cx="5400675" cy="640080"/>
+            <wp:effectExtent l="0" t="0" r="9525" b="7620"/>
+            <wp:wrapNone/>
+            <wp:docPr id="6" name="Imagen 6"/>
+            <wp:cNvGraphicFramePr>
+              <a:graphicFrameLocks xmlns:a="http://schemas.openxmlformats.org/drawingml/2006/main" noChangeAspect="1"/>
+            </wp:cNvGraphicFramePr>
+            <a:graphic xmlns:a="http://schemas.openxmlformats.org/drawingml/2006/main">
+              <a:graphicData uri="http://schemas.openxmlformats.org/drawingml/2006/picture">
+                <pic:pic xmlns:pic="http://schemas.openxmlformats.org/drawingml/2006/picture">
+                  <pic:nvPicPr>
+                    <pic:cNvPr id="1" name=""/>
+                    <pic:cNvPicPr/>
+                  </pic:nvPicPr>
+                  <pic:blipFill>
+                    <a:blip r:embed="rId12">
+                      <a:extLst>
+                        <a:ext uri="{28A0092B-C50C-407E-A947-70E740481C1C}">
+                          <a14:useLocalDpi xmlns:a14="http://schemas.microsoft.com/office/drawing/2010/main" val="0"/>
+                        </a:ext>
+                      </a:extLst>
+                    </a:blip>
+                    <a:stretch>
+                      <a:fillRect/>
+                    </a:stretch>
+                  </pic:blipFill>
+                  <pic:spPr>
+                    <a:xfrm>
+                      <a:off x="0" y="0"/>
+                      <a:ext cx="5400675" cy="640080"/>
+                    </a:xfrm>
+                    <a:prstGeom prst="rect">
+                      <a:avLst/>
+                    </a:prstGeom>
+                  </pic:spPr>
+                </pic:pic>
+              </a:graphicData>
+            </a:graphic>
+          </wp:anchor>
+        </w:drawing>
+      </w:r>
+      <w:r>
+        <w:rPr>
+          <w:rFonts w:ascii="Arial" w:hAnsi="Arial" w:cs="Arial"/>
+          <w:bCs/>
+        </w:rPr>
+        <w:t xml:space="preserve">Agregue </w:t>
+      </w:r>
+      <w:r>
+        <w:rPr>
+          <w:rFonts w:ascii="Arial" w:hAnsi="Arial" w:cs="Arial"/>
+          <w:bCs/>
+        </w:rPr>
+        <w:t>al</w:t>
+      </w:r>
+      <w:r>
+        <w:rPr>
+          <w:rFonts w:ascii="Arial" w:hAnsi="Arial" w:cs="Arial"/>
+          <w:bCs/>
+        </w:rPr>
+        <w:t xml:space="preserve"> </w:t>
+      </w:r>
+      <w:r>
+        <w:rPr>
+          <w:rFonts w:ascii="Arial" w:hAnsi="Arial" w:cs="Arial"/>
+          <w:bCs/>
+        </w:rPr>
+        <w:t>repositorio un archivo de texto con el nombre de Arquitectura Limpia.</w:t>
+      </w:r>
+    </w:p>
+    <w:p>
+      <w:pPr>
+        <w:rPr>
+          <w:rFonts w:ascii="Arial" w:hAnsi="Arial" w:cs="Arial"/>
+          <w:b/>
+          <w:bCs/>
+        </w:rPr>
+      </w:pPr>
+    </w:p>
+    <w:p>
+      <w:pPr>
+        <w:rPr>
+          <w:rFonts w:ascii="Arial" w:hAnsi="Arial" w:cs="Arial"/>
+          <w:b/>
+          <w:bCs/>
+        </w:rPr>
+      </w:pPr>
+    </w:p>
+    <w:p>
+      <w:pPr>
+        <w:pStyle w:val="Prrafodelista"/>
+        <w:numPr>
+          <w:ilvl w:val="0"/>
+          <w:numId w:val="11"/>
+        </w:numPr>
+        <w:rPr>
+          <w:rFonts w:ascii="Arial" w:hAnsi="Arial" w:cs="Arial"/>
+          <w:b/>
+          <w:bCs/>
+          <w:sz w:val="22"/>
+          <w:szCs w:val="22"/>
+          <w:lang w:val="es-ES" w:eastAsia="es-ES"/>
+        </w:rPr>
+      </w:pPr>
+      <w:r>
+        <w:rPr>
+          <w:rFonts w:ascii="Arial" w:hAnsi="Arial" w:cs="Arial"/>
+          <w:b/>
+          <w:bCs/>
+          <w:sz w:val="22"/>
+          <w:szCs w:val="22"/>
+          <w:lang w:val="es-ES" w:eastAsia="es-ES"/>
+        </w:rPr>
+        <w:t>Mostrar el estado del repositorio.</w:t>
+      </w:r>
+    </w:p>
+    <w:p>
+      <w:pPr>
+        <w:ind w:left="360"/>
+        <w:rPr>
+          <w:rFonts w:ascii="Arial" w:hAnsi="Arial" w:cs="Arial"/>
+          <w:bCs/>
+        </w:rPr>
+      </w:pPr>
+      <w:r>
+        <w:rPr>
+          <w:rFonts w:ascii="Arial" w:hAnsi="Arial" w:cs="Arial"/>
+          <w:b/>
+          <w:bCs/>
+        </w:rPr>
+        <w:drawing>
+          <wp:anchor distT="0" distB="0" distL="114300" distR="114300" simplePos="0" relativeHeight="251662336" behindDoc="1" locked="0" layoutInCell="1" allowOverlap="1" wp14:anchorId="7E1DE8B2" wp14:editId="14155E6A">
+            <wp:simplePos x="0" y="0"/>
+            <wp:positionH relativeFrom="column">
+              <wp:posOffset>325755</wp:posOffset>
+            </wp:positionH>
+            <wp:positionV relativeFrom="page">
+              <wp:posOffset>3000375</wp:posOffset>
+            </wp:positionV>
+            <wp:extent cx="5400675" cy="1614170"/>
+            <wp:effectExtent l="0" t="0" r="9525" b="5080"/>
+            <wp:wrapNone/>
+            <wp:docPr id="7" name="Imagen 7"/>
+            <wp:cNvGraphicFramePr>
+              <a:graphicFrameLocks xmlns:a="http://schemas.openxmlformats.org/drawingml/2006/main" noChangeAspect="1"/>
+            </wp:cNvGraphicFramePr>
+            <a:graphic xmlns:a="http://schemas.openxmlformats.org/drawingml/2006/main">
+              <a:graphicData uri="http://schemas.openxmlformats.org/drawingml/2006/picture">
+                <pic:pic xmlns:pic="http://schemas.openxmlformats.org/drawingml/2006/picture">
+                  <pic:nvPicPr>
+                    <pic:cNvPr id="1" name=""/>
+                    <pic:cNvPicPr/>
+                  </pic:nvPicPr>
+                  <pic:blipFill>
+                    <a:blip r:embed="rId13">
+                      <a:extLst>
+                        <a:ext uri="{28A0092B-C50C-407E-A947-70E740481C1C}">
+                          <a14:useLocalDpi xmlns:a14="http://schemas.microsoft.com/office/drawing/2010/main" val="0"/>
+                        </a:ext>
+                      </a:extLst>
+                    </a:blip>
+                    <a:stretch>
+                      <a:fillRect/>
+                    </a:stretch>
+                  </pic:blipFill>
+                  <pic:spPr>
+                    <a:xfrm>
+                      <a:off x="0" y="0"/>
+                      <a:ext cx="5400675" cy="1614170"/>
+                    </a:xfrm>
+                    <a:prstGeom prst="rect">
+                      <a:avLst/>
+                    </a:prstGeom>
+                  </pic:spPr>
+                </pic:pic>
+              </a:graphicData>
+            </a:graphic>
+          </wp:anchor>
+        </w:drawing>
+      </w:r>
+      <w:r>
+        <w:rPr>
+          <w:rFonts w:ascii="Arial" w:hAnsi="Arial" w:cs="Arial"/>
+          <w:bCs/>
+        </w:rPr>
+        <w:t>Para mostrar</w:t>
+      </w:r>
+      <w:r>
+        <w:rPr>
+          <w:rFonts w:ascii="Arial" w:hAnsi="Arial" w:cs="Arial"/>
+          <w:bCs/>
+        </w:rPr>
+        <w:t xml:space="preserve"> el estado del repositorio es el comando git status</w:t>
+      </w:r>
+      <w:r>
+        <w:rPr>
+          <w:rFonts w:ascii="Arial" w:hAnsi="Arial" w:cs="Arial"/>
+          <w:bCs/>
+        </w:rPr>
+        <w:t xml:space="preserve"> y me mostrara el archivo creado de Arquitectura Limpia</w:t>
+      </w:r>
+      <w:r>
+        <w:rPr>
+          <w:rFonts w:ascii="Arial" w:hAnsi="Arial" w:cs="Arial"/>
+          <w:bCs/>
+        </w:rPr>
+        <w:t>.</w:t>
+      </w:r>
+    </w:p>
+    <w:p>
+      <w:pPr>
+        <w:rPr>
+          <w:rFonts w:ascii="Arial" w:hAnsi="Arial" w:cs="Arial"/>
+          <w:b/>
+          <w:bCs/>
+        </w:rPr>
+      </w:pPr>
+    </w:p>
+    <w:p>
+      <w:pPr>
+        <w:rPr>
+          <w:rFonts w:ascii="Arial" w:hAnsi="Arial" w:cs="Arial"/>
+          <w:b/>
+          <w:bCs/>
+        </w:rPr>
+      </w:pPr>
+    </w:p>
+    <w:p>
+      <w:pPr>
+        <w:rPr>
+          <w:rFonts w:ascii="Arial" w:hAnsi="Arial" w:cs="Arial"/>
+          <w:b/>
+          <w:bCs/>
+        </w:rPr>
+      </w:pPr>
+    </w:p>
+    <w:p>
+      <w:pPr>
+        <w:rPr>
+          <w:rFonts w:ascii="Arial" w:hAnsi="Arial" w:cs="Arial"/>
+          <w:b/>
+          <w:bCs/>
+        </w:rPr>
+      </w:pPr>
+    </w:p>
+    <w:p>
+      <w:pPr>
+        <w:rPr>
+          <w:rFonts w:ascii="Arial" w:hAnsi="Arial" w:cs="Arial"/>
+          <w:b/>
+          <w:bCs/>
+        </w:rPr>
+      </w:pPr>
+    </w:p>
+    <w:p>
+      <w:pPr>
+        <w:rPr>
+          <w:rFonts w:ascii="Arial" w:hAnsi="Arial" w:cs="Arial"/>
+          <w:b/>
+          <w:bCs/>
+        </w:rPr>
+      </w:pPr>
+      <w:bookmarkStart w:id="0" w:name="_GoBack"/>
+      <w:bookmarkEnd w:id="0"/>
+    </w:p>
+    <w:p>
+      <w:pPr>
+        <w:pStyle w:val="Prrafodelista"/>
+        <w:numPr>
+          <w:ilvl w:val="0"/>
+          <w:numId w:val="11"/>
+        </w:numPr>
+        <w:rPr>
+          <w:rFonts w:ascii="Arial" w:hAnsi="Arial" w:cs="Arial"/>
+          <w:b/>
+          <w:bCs/>
+          <w:sz w:val="22"/>
+          <w:szCs w:val="22"/>
+          <w:lang w:val="es-ES" w:eastAsia="es-ES"/>
+        </w:rPr>
+      </w:pPr>
+      <w:r>
+        <w:rPr>
+          <w:rFonts w:ascii="Arial" w:hAnsi="Arial" w:cs="Arial"/>
+          <w:b/>
+          <w:bCs/>
+          <w:sz w:val="22"/>
+          <w:szCs w:val="22"/>
+          <w:lang w:val="es-ES" w:eastAsia="es-ES"/>
+        </w:rPr>
+        <w:t xml:space="preserve">Guardar los cambios en el repositorio </w:t>
+      </w:r>
+      <w:r>
+        <w:rPr>
+          <w:rFonts w:ascii="Arial" w:hAnsi="Arial" w:cs="Arial"/>
+          <w:b/>
+          <w:bCs/>
+          <w:sz w:val="22"/>
+          <w:szCs w:val="22"/>
+          <w:lang w:val="es-ES" w:eastAsia="es-ES"/>
+        </w:rPr>
+        <w:t>con mensajes descriptivo.</w:t>
+      </w:r>
+    </w:p>
+    <w:p>
+      <w:pPr>
+        <w:pStyle w:val="Prrafodelista"/>
+        <w:numPr>
+          <w:ilvl w:val="0"/>
+          <w:numId w:val="11"/>
+        </w:numPr>
+        <w:rPr>
+          <w:rFonts w:ascii="Arial" w:hAnsi="Arial" w:cs="Arial"/>
+          <w:b/>
+          <w:bCs/>
+          <w:sz w:val="22"/>
+          <w:szCs w:val="22"/>
+          <w:lang w:val="es-ES" w:eastAsia="es-ES"/>
+        </w:rPr>
+      </w:pPr>
+      <w:r>
+        <w:rPr>
+          <w:rFonts w:ascii="Arial" w:hAnsi="Arial" w:cs="Arial"/>
+          <w:b/>
+          <w:bCs/>
+          <w:sz w:val="22"/>
+          <w:szCs w:val="22"/>
+          <w:lang w:val="es-ES" w:eastAsia="es-ES"/>
+        </w:rPr>
+        <w:t>Mostrar el estado del repositorio.</w:t>
+      </w:r>
+    </w:p>
+    <w:p>
+      <w:pPr>
+        <w:pStyle w:val="Prrafodelista"/>
+        <w:numPr>
+          <w:ilvl w:val="0"/>
+          <w:numId w:val="11"/>
+        </w:numPr>
+        <w:rPr>
+          <w:rFonts w:ascii="Arial" w:hAnsi="Arial" w:cs="Arial"/>
+          <w:b/>
+          <w:bCs/>
+          <w:sz w:val="22"/>
+          <w:szCs w:val="22"/>
+          <w:lang w:val="es-ES" w:eastAsia="es-ES"/>
+        </w:rPr>
+      </w:pPr>
+      <w:r>
+        <w:rPr>
+          <w:rFonts w:ascii="Arial" w:hAnsi="Arial" w:cs="Arial"/>
+          <w:b/>
+          <w:bCs/>
+          <w:sz w:val="22"/>
+          <w:szCs w:val="22"/>
+          <w:lang w:val="es-ES" w:eastAsia="es-ES"/>
+        </w:rPr>
+        <w:t>Subir los cambios realizado al repositorio remoto</w:t>
+      </w:r>
+      <w:r>
+        <w:rPr>
+          <w:rFonts w:ascii="Arial" w:hAnsi="Arial" w:cs="Arial"/>
+          <w:b/>
+          <w:bCs/>
+          <w:sz w:val="22"/>
+          <w:szCs w:val="22"/>
+          <w:lang w:val="es-ES" w:eastAsia="es-ES"/>
+        </w:rPr>
+        <w:t>.</w:t>
+      </w:r>
+    </w:p>
+    <w:p>
+      <w:pPr>
+        <w:pStyle w:val="Sinespaciado"/>
+        <w:tabs>
+          <w:tab w:val="left" w:pos="2127"/>
+        </w:tabs>
+        <w:ind w:left="720"/>
+        <w:jc w:val="both"/>
+        <w:rPr>
+          <w:rFonts w:ascii="Arial" w:hAnsi="Arial" w:cs="Arial"/>
+          <w:b/>
+          <w:bCs/>
+        </w:rPr>
+      </w:pPr>
+    </w:p>
+    <w:p>
+      <w:pPr>
+        <w:pStyle w:val="Sinespaciado"/>
+        <w:tabs>
+          <w:tab w:val="left" w:pos="2127"/>
+        </w:tabs>
+        <w:rPr>
+          <w:rFonts w:ascii="Arial" w:hAnsi="Arial" w:cs="Arial"/>
+          <w:b/>
+          <w:bCs/>
+        </w:rPr>
+      </w:pPr>
+      <w:r>
+        <w:rPr>
+          <w:rFonts w:ascii="Arial" w:hAnsi="Arial" w:cs="Arial"/>
+          <w:b/>
+          <w:bCs/>
+        </w:rPr>
+        <w:t>Segundo escenario:</w:t>
       </w:r>
     </w:p>
     <w:p>
@@ -722,27 +1745,8 @@
           <w:b/>
           <w:bCs/>
         </w:rPr>
-        <w:t xml:space="preserve">Asignar colaborador al </w:t>
-      </w:r>
-      <w:proofErr w:type="gramStart"/>
-      <w:r>
-        <w:rPr>
-          <w:rFonts w:ascii="Arial" w:hAnsi="Arial" w:cs="Arial"/>
-          <w:b/>
-          <w:bCs/>
-        </w:rPr>
-        <w:t>usuario :</w:t>
-      </w:r>
-      <w:proofErr w:type="gramEnd"/>
-      <w:r>
-        <w:rPr>
-          <w:rFonts w:ascii="Arial" w:hAnsi="Arial" w:cs="Arial"/>
-          <w:b/>
-          <w:bCs/>
-        </w:rPr>
-        <w:t xml:space="preserve"> </w:t>
-      </w:r>
-      <w:proofErr w:type="spellStart"/>
+        <w:t xml:space="preserve">Asignar colaborador al usuario: </w:t>
+      </w:r>
       <w:r>
         <w:rPr>
           <w:rFonts w:ascii="Arial" w:hAnsi="Arial" w:cs="Arial"/>
@@ -751,7 +1755,6 @@
         </w:rPr>
         <w:t>carlosbgz-iestpch</w:t>
       </w:r>
-      <w:proofErr w:type="spellEnd"/>
       <w:r>
         <w:rPr>
           <w:rFonts w:ascii="Arial" w:hAnsi="Arial" w:cs="Arial"/>
@@ -1054,7 +2057,7 @@
       </w:pPr>
     </w:p>
     <w:sectPr>
-      <w:headerReference w:type="default" r:id="rId9"/>
+      <w:headerReference w:type="default" r:id="rId14"/>
       <w:type w:val="continuous"/>
       <w:pgSz w:w="11907" w:h="16839" w:code="9"/>
       <w:pgMar w:top="1417" w:right="1701" w:bottom="709" w:left="1701" w:header="708" w:footer="708" w:gutter="0"/>
@@ -1066,7 +2069,7 @@
 </file>
 
 <file path=word/endnotes.xml><?xml version="1.0" encoding="utf-8"?>
-<w:endnotes xmlns:wpc="http://schemas.microsoft.com/office/word/2010/wordprocessingCanvas" xmlns:cx="http://schemas.microsoft.com/office/drawing/2014/chartex" xmlns:cx1="http://schemas.microsoft.com/office/drawing/2015/9/8/chartex" xmlns:cx2="http://schemas.microsoft.com/office/drawing/2015/10/21/chartex" xmlns:cx3="http://schemas.microsoft.com/office/drawing/2016/5/9/chartex" xmlns:cx4="http://schemas.microsoft.com/office/drawing/2016/5/10/chartex" xmlns:cx5="http://schemas.microsoft.com/office/drawing/2016/5/11/chartex" xmlns:cx6="http://schemas.microsoft.com/office/drawing/2016/5/12/chartex" xmlns:cx7="http://schemas.microsoft.com/office/drawing/2016/5/13/chartex" xmlns:cx8="http://schemas.microsoft.com/office/drawing/2016/5/14/chartex" xmlns:mc="http://schemas.openxmlformats.org/markup-compatibility/2006" xmlns:aink="http://schemas.microsoft.com/office/drawing/2016/ink" xmlns:am3d="http://schemas.microsoft.com/office/drawing/2017/model3d" xmlns:o="urn:schemas-microsoft-com:office:office" xmlns:oel="http://schemas.microsoft.com/office/2019/extlst" xmlns:r="http://schemas.openxmlformats.org/officeDocument/2006/relationships" xmlns:m="http://schemas.openxmlformats.org/officeDocument/2006/math" xmlns:v="urn:schemas-microsoft-com:vml" xmlns:wp14="http://schemas.microsoft.com/office/word/2010/wordprocessingDrawing" xmlns:wp="http://schemas.openxmlformats.org/drawingml/2006/wordprocessingDrawing" xmlns:w10="urn:schemas-microsoft-com:office:word" xmlns:w="http://schemas.openxmlformats.org/wordprocessingml/2006/main" xmlns:w14="http://schemas.microsoft.com/office/word/2010/wordml" xmlns:w15="http://schemas.microsoft.com/office/word/2012/wordml" xmlns:w16cex="http://schemas.microsoft.com/office/word/2018/wordml/cex" xmlns:w16cid="http://schemas.microsoft.com/office/word/2016/wordml/cid" xmlns:w16="http://schemas.microsoft.com/office/word/2018/wordml" xmlns:w16sdtdh="http://schemas.microsoft.com/office/word/2020/wordml/sdtdatahash" xmlns:w16se="http://schemas.microsoft.com/office/word/2015/wordml/symex" xmlns:wpg="http://schemas.microsoft.com/office/word/2010/wordprocessingGroup" xmlns:wpi="http://schemas.microsoft.com/office/word/2010/wordprocessingInk" xmlns:wne="http://schemas.microsoft.com/office/word/2006/wordml" xmlns:wps="http://schemas.microsoft.com/office/word/2010/wordprocessingShape" mc:Ignorable="w14 w15 w16se w16cid w16 w16cex w16sdtdh wp14">
+<w:endnotes xmlns:wpc="http://schemas.microsoft.com/office/word/2010/wordprocessingCanvas" xmlns:cx="http://schemas.microsoft.com/office/drawing/2014/chartex" xmlns:cx1="http://schemas.microsoft.com/office/drawing/2015/9/8/chartex" xmlns:cx2="http://schemas.microsoft.com/office/drawing/2015/10/21/chartex" xmlns:cx3="http://schemas.microsoft.com/office/drawing/2016/5/9/chartex" xmlns:cx4="http://schemas.microsoft.com/office/drawing/2016/5/10/chartex" xmlns:cx5="http://schemas.microsoft.com/office/drawing/2016/5/11/chartex" xmlns:cx6="http://schemas.microsoft.com/office/drawing/2016/5/12/chartex" xmlns:cx7="http://schemas.microsoft.com/office/drawing/2016/5/13/chartex" xmlns:cx8="http://schemas.microsoft.com/office/drawing/2016/5/14/chartex" xmlns:mc="http://schemas.openxmlformats.org/markup-compatibility/2006" xmlns:aink="http://schemas.microsoft.com/office/drawing/2016/ink" xmlns:am3d="http://schemas.microsoft.com/office/drawing/2017/model3d" xmlns:o="urn:schemas-microsoft-com:office:office" xmlns:r="http://schemas.openxmlformats.org/officeDocument/2006/relationships" xmlns:m="http://schemas.openxmlformats.org/officeDocument/2006/math" xmlns:v="urn:schemas-microsoft-com:vml" xmlns:wp14="http://schemas.microsoft.com/office/word/2010/wordprocessingDrawing" xmlns:wp="http://schemas.openxmlformats.org/drawingml/2006/wordprocessingDrawing" xmlns:w10="urn:schemas-microsoft-com:office:word" xmlns:w="http://schemas.openxmlformats.org/wordprocessingml/2006/main" xmlns:w14="http://schemas.microsoft.com/office/word/2010/wordml" xmlns:w15="http://schemas.microsoft.com/office/word/2012/wordml" xmlns:w16cid="http://schemas.microsoft.com/office/word/2016/wordml/cid" xmlns:w16se="http://schemas.microsoft.com/office/word/2015/wordml/symex" xmlns:wpg="http://schemas.microsoft.com/office/word/2010/wordprocessingGroup" xmlns:wpi="http://schemas.microsoft.com/office/word/2010/wordprocessingInk" xmlns:wne="http://schemas.microsoft.com/office/word/2006/wordml" xmlns:wps="http://schemas.microsoft.com/office/word/2010/wordprocessingShape" mc:Ignorable="w14 w15 w16se w16cid wp14">
   <w:endnote w:type="separator" w:id="-1">
     <w:p>
       <w:pPr>
@@ -1091,7 +2094,7 @@
 </file>
 
 <file path=word/footnotes.xml><?xml version="1.0" encoding="utf-8"?>
-<w:footnotes xmlns:wpc="http://schemas.microsoft.com/office/word/2010/wordprocessingCanvas" xmlns:cx="http://schemas.microsoft.com/office/drawing/2014/chartex" xmlns:cx1="http://schemas.microsoft.com/office/drawing/2015/9/8/chartex" xmlns:cx2="http://schemas.microsoft.com/office/drawing/2015/10/21/chartex" xmlns:cx3="http://schemas.microsoft.com/office/drawing/2016/5/9/chartex" xmlns:cx4="http://schemas.microsoft.com/office/drawing/2016/5/10/chartex" xmlns:cx5="http://schemas.microsoft.com/office/drawing/2016/5/11/chartex" xmlns:cx6="http://schemas.microsoft.com/office/drawing/2016/5/12/chartex" xmlns:cx7="http://schemas.microsoft.com/office/drawing/2016/5/13/chartex" xmlns:cx8="http://schemas.microsoft.com/office/drawing/2016/5/14/chartex" xmlns:mc="http://schemas.openxmlformats.org/markup-compatibility/2006" xmlns:aink="http://schemas.microsoft.com/office/drawing/2016/ink" xmlns:am3d="http://schemas.microsoft.com/office/drawing/2017/model3d" xmlns:o="urn:schemas-microsoft-com:office:office" xmlns:oel="http://schemas.microsoft.com/office/2019/extlst" xmlns:r="http://schemas.openxmlformats.org/officeDocument/2006/relationships" xmlns:m="http://schemas.openxmlformats.org/officeDocument/2006/math" xmlns:v="urn:schemas-microsoft-com:vml" xmlns:wp14="http://schemas.microsoft.com/office/word/2010/wordprocessingDrawing" xmlns:wp="http://schemas.openxmlformats.org/drawingml/2006/wordprocessingDrawing" xmlns:w10="urn:schemas-microsoft-com:office:word" xmlns:w="http://schemas.openxmlformats.org/wordprocessingml/2006/main" xmlns:w14="http://schemas.microsoft.com/office/word/2010/wordml" xmlns:w15="http://schemas.microsoft.com/office/word/2012/wordml" xmlns:w16cex="http://schemas.microsoft.com/office/word/2018/wordml/cex" xmlns:w16cid="http://schemas.microsoft.com/office/word/2016/wordml/cid" xmlns:w16="http://schemas.microsoft.com/office/word/2018/wordml" xmlns:w16sdtdh="http://schemas.microsoft.com/office/word/2020/wordml/sdtdatahash" xmlns:w16se="http://schemas.microsoft.com/office/word/2015/wordml/symex" xmlns:wpg="http://schemas.microsoft.com/office/word/2010/wordprocessingGroup" xmlns:wpi="http://schemas.microsoft.com/office/word/2010/wordprocessingInk" xmlns:wne="http://schemas.microsoft.com/office/word/2006/wordml" xmlns:wps="http://schemas.microsoft.com/office/word/2010/wordprocessingShape" mc:Ignorable="w14 w15 w16se w16cid w16 w16cex w16sdtdh wp14">
+<w:footnotes xmlns:wpc="http://schemas.microsoft.com/office/word/2010/wordprocessingCanvas" xmlns:cx="http://schemas.microsoft.com/office/drawing/2014/chartex" xmlns:cx1="http://schemas.microsoft.com/office/drawing/2015/9/8/chartex" xmlns:cx2="http://schemas.microsoft.com/office/drawing/2015/10/21/chartex" xmlns:cx3="http://schemas.microsoft.com/office/drawing/2016/5/9/chartex" xmlns:cx4="http://schemas.microsoft.com/office/drawing/2016/5/10/chartex" xmlns:cx5="http://schemas.microsoft.com/office/drawing/2016/5/11/chartex" xmlns:cx6="http://schemas.microsoft.com/office/drawing/2016/5/12/chartex" xmlns:cx7="http://schemas.microsoft.com/office/drawing/2016/5/13/chartex" xmlns:cx8="http://schemas.microsoft.com/office/drawing/2016/5/14/chartex" xmlns:mc="http://schemas.openxmlformats.org/markup-compatibility/2006" xmlns:aink="http://schemas.microsoft.com/office/drawing/2016/ink" xmlns:am3d="http://schemas.microsoft.com/office/drawing/2017/model3d" xmlns:o="urn:schemas-microsoft-com:office:office" xmlns:r="http://schemas.openxmlformats.org/officeDocument/2006/relationships" xmlns:m="http://schemas.openxmlformats.org/officeDocument/2006/math" xmlns:v="urn:schemas-microsoft-com:vml" xmlns:wp14="http://schemas.microsoft.com/office/word/2010/wordprocessingDrawing" xmlns:wp="http://schemas.openxmlformats.org/drawingml/2006/wordprocessingDrawing" xmlns:w10="urn:schemas-microsoft-com:office:word" xmlns:w="http://schemas.openxmlformats.org/wordprocessingml/2006/main" xmlns:w14="http://schemas.microsoft.com/office/word/2010/wordml" xmlns:w15="http://schemas.microsoft.com/office/word/2012/wordml" xmlns:w16cid="http://schemas.microsoft.com/office/word/2016/wordml/cid" xmlns:w16se="http://schemas.microsoft.com/office/word/2015/wordml/symex" xmlns:wpg="http://schemas.microsoft.com/office/word/2010/wordprocessingGroup" xmlns:wpi="http://schemas.microsoft.com/office/word/2010/wordprocessingInk" xmlns:wne="http://schemas.microsoft.com/office/word/2006/wordml" xmlns:wps="http://schemas.microsoft.com/office/word/2010/wordprocessingShape" mc:Ignorable="w14 w15 w16se w16cid wp14">
   <w:footnote w:type="separator" w:id="-1">
     <w:p>
       <w:pPr>
@@ -1116,7 +2119,7 @@
 </file>
 
 <file path=word/header1.xml><?xml version="1.0" encoding="utf-8"?>
-<w:hdr xmlns:wpc="http://schemas.microsoft.com/office/word/2010/wordprocessingCanvas" xmlns:cx="http://schemas.microsoft.com/office/drawing/2014/chartex" xmlns:cx1="http://schemas.microsoft.com/office/drawing/2015/9/8/chartex" xmlns:cx2="http://schemas.microsoft.com/office/drawing/2015/10/21/chartex" xmlns:cx3="http://schemas.microsoft.com/office/drawing/2016/5/9/chartex" xmlns:cx4="http://schemas.microsoft.com/office/drawing/2016/5/10/chartex" xmlns:cx5="http://schemas.microsoft.com/office/drawing/2016/5/11/chartex" xmlns:cx6="http://schemas.microsoft.com/office/drawing/2016/5/12/chartex" xmlns:cx7="http://schemas.microsoft.com/office/drawing/2016/5/13/chartex" xmlns:cx8="http://schemas.microsoft.com/office/drawing/2016/5/14/chartex" xmlns:mc="http://schemas.openxmlformats.org/markup-compatibility/2006" xmlns:aink="http://schemas.microsoft.com/office/drawing/2016/ink" xmlns:am3d="http://schemas.microsoft.com/office/drawing/2017/model3d" xmlns:o="urn:schemas-microsoft-com:office:office" xmlns:oel="http://schemas.microsoft.com/office/2019/extlst" xmlns:r="http://schemas.openxmlformats.org/officeDocument/2006/relationships" xmlns:m="http://schemas.openxmlformats.org/officeDocument/2006/math" xmlns:v="urn:schemas-microsoft-com:vml" xmlns:wp14="http://schemas.microsoft.com/office/word/2010/wordprocessingDrawing" xmlns:wp="http://schemas.openxmlformats.org/drawingml/2006/wordprocessingDrawing" xmlns:w10="urn:schemas-microsoft-com:office:word" xmlns:w="http://schemas.openxmlformats.org/wordprocessingml/2006/main" xmlns:w14="http://schemas.microsoft.com/office/word/2010/wordml" xmlns:w15="http://schemas.microsoft.com/office/word/2012/wordml" xmlns:w16cex="http://schemas.microsoft.com/office/word/2018/wordml/cex" xmlns:w16cid="http://schemas.microsoft.com/office/word/2016/wordml/cid" xmlns:w16="http://schemas.microsoft.com/office/word/2018/wordml" xmlns:w16sdtdh="http://schemas.microsoft.com/office/word/2020/wordml/sdtdatahash" xmlns:w16se="http://schemas.microsoft.com/office/word/2015/wordml/symex" xmlns:wpg="http://schemas.microsoft.com/office/word/2010/wordprocessingGroup" xmlns:wpi="http://schemas.microsoft.com/office/word/2010/wordprocessingInk" xmlns:wne="http://schemas.microsoft.com/office/word/2006/wordml" xmlns:wps="http://schemas.microsoft.com/office/word/2010/wordprocessingShape" mc:Ignorable="w14 w15 w16se w16cid w16 w16cex w16sdtdh wp14">
+<w:hdr xmlns:wpc="http://schemas.microsoft.com/office/word/2010/wordprocessingCanvas" xmlns:cx="http://schemas.microsoft.com/office/drawing/2014/chartex" xmlns:cx1="http://schemas.microsoft.com/office/drawing/2015/9/8/chartex" xmlns:cx2="http://schemas.microsoft.com/office/drawing/2015/10/21/chartex" xmlns:cx3="http://schemas.microsoft.com/office/drawing/2016/5/9/chartex" xmlns:cx4="http://schemas.microsoft.com/office/drawing/2016/5/10/chartex" xmlns:cx5="http://schemas.microsoft.com/office/drawing/2016/5/11/chartex" xmlns:cx6="http://schemas.microsoft.com/office/drawing/2016/5/12/chartex" xmlns:cx7="http://schemas.microsoft.com/office/drawing/2016/5/13/chartex" xmlns:cx8="http://schemas.microsoft.com/office/drawing/2016/5/14/chartex" xmlns:mc="http://schemas.openxmlformats.org/markup-compatibility/2006" xmlns:aink="http://schemas.microsoft.com/office/drawing/2016/ink" xmlns:am3d="http://schemas.microsoft.com/office/drawing/2017/model3d" xmlns:o="urn:schemas-microsoft-com:office:office" xmlns:r="http://schemas.openxmlformats.org/officeDocument/2006/relationships" xmlns:m="http://schemas.openxmlformats.org/officeDocument/2006/math" xmlns:v="urn:schemas-microsoft-com:vml" xmlns:wp14="http://schemas.microsoft.com/office/word/2010/wordprocessingDrawing" xmlns:wp="http://schemas.openxmlformats.org/drawingml/2006/wordprocessingDrawing" xmlns:w10="urn:schemas-microsoft-com:office:word" xmlns:w="http://schemas.openxmlformats.org/wordprocessingml/2006/main" xmlns:w14="http://schemas.microsoft.com/office/word/2010/wordml" xmlns:w15="http://schemas.microsoft.com/office/word/2012/wordml" xmlns:w16cid="http://schemas.microsoft.com/office/word/2016/wordml/cid" xmlns:w16se="http://schemas.microsoft.com/office/word/2015/wordml/symex" xmlns:wpg="http://schemas.microsoft.com/office/word/2010/wordprocessingGroup" xmlns:wpi="http://schemas.microsoft.com/office/word/2010/wordprocessingInk" xmlns:wne="http://schemas.microsoft.com/office/word/2006/wordml" xmlns:wps="http://schemas.microsoft.com/office/word/2010/wordprocessingShape" mc:Ignorable="w14 w15 w16se w16cid wp14">
   <w:p>
     <w:pPr>
       <w:widowControl w:val="0"/>
@@ -1478,7 +2481,7 @@
             </wp:anchor>
           </w:drawing>
         </mc:Choice>
-        <mc:Fallback>
+        <mc:Fallback xmlns:w16sdtdh="http://schemas.microsoft.com/office/word/2020/wordml/sdtdatahash" xmlns:w16="http://schemas.microsoft.com/office/word/2018/wordml" xmlns:w16cex="http://schemas.microsoft.com/office/word/2018/wordml/cex" xmlns:oel="http://schemas.microsoft.com/office/2019/extlst">
           <w:pict>
             <v:line w14:anchorId="56ACE0D3" id="Conector recto 1" o:spid="_x0000_s1026" style="position:absolute;z-index:251657728;visibility:visible;mso-wrap-style:square;mso-width-percent:0;mso-height-percent:0;mso-wrap-distance-left:9pt;mso-wrap-distance-top:0;mso-wrap-distance-right:9pt;mso-wrap-distance-bottom:0;mso-position-horizontal:absolute;mso-position-horizontal-relative:margin;mso-position-vertical:absolute;mso-position-vertical-relative:margin;mso-width-percent:0;mso-height-percent:0;mso-width-relative:page;mso-height-relative:page" from="-34.05pt,-11.05pt" to="478.2pt,-11.05pt" o:gfxdata="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" strokecolor="#0070c0" strokeweight="4.5pt">
               <v:stroke linestyle="thinThick"/>
@@ -1508,7 +2511,7 @@
 </file>
 
 <file path=word/numbering.xml><?xml version="1.0" encoding="utf-8"?>
-<w:numbering xmlns:wpc="http://schemas.microsoft.com/office/word/2010/wordprocessingCanvas" xmlns:cx="http://schemas.microsoft.com/office/drawing/2014/chartex" xmlns:cx1="http://schemas.microsoft.com/office/drawing/2015/9/8/chartex" xmlns:cx2="http://schemas.microsoft.com/office/drawing/2015/10/21/chartex" xmlns:cx3="http://schemas.microsoft.com/office/drawing/2016/5/9/chartex" xmlns:cx4="http://schemas.microsoft.com/office/drawing/2016/5/10/chartex" xmlns:cx5="http://schemas.microsoft.com/office/drawing/2016/5/11/chartex" xmlns:cx6="http://schemas.microsoft.com/office/drawing/2016/5/12/chartex" xmlns:cx7="http://schemas.microsoft.com/office/drawing/2016/5/13/chartex" xmlns:cx8="http://schemas.microsoft.com/office/drawing/2016/5/14/chartex" xmlns:mc="http://schemas.openxmlformats.org/markup-compatibility/2006" xmlns:aink="http://schemas.microsoft.com/office/drawing/2016/ink" xmlns:am3d="http://schemas.microsoft.com/office/drawing/2017/model3d" xmlns:o="urn:schemas-microsoft-com:office:office" xmlns:oel="http://schemas.microsoft.com/office/2019/extlst" xmlns:r="http://schemas.openxmlformats.org/officeDocument/2006/relationships" xmlns:m="http://schemas.openxmlformats.org/officeDocument/2006/math" xmlns:v="urn:schemas-microsoft-com:vml" xmlns:wp14="http://schemas.microsoft.com/office/word/2010/wordprocessingDrawing" xmlns:wp="http://schemas.openxmlformats.org/drawingml/2006/wordprocessingDrawing" xmlns:w10="urn:schemas-microsoft-com:office:word" xmlns:w="http://schemas.openxmlformats.org/wordprocessingml/2006/main" xmlns:w14="http://schemas.microsoft.com/office/word/2010/wordml" xmlns:w15="http://schemas.microsoft.com/office/word/2012/wordml" xmlns:w16cex="http://schemas.microsoft.com/office/word/2018/wordml/cex" xmlns:w16cid="http://schemas.microsoft.com/office/word/2016/wordml/cid" xmlns:w16="http://schemas.microsoft.com/office/word/2018/wordml" xmlns:w16sdtdh="http://schemas.microsoft.com/office/word/2020/wordml/sdtdatahash" xmlns:w16se="http://schemas.microsoft.com/office/word/2015/wordml/symex" xmlns:wpg="http://schemas.microsoft.com/office/word/2010/wordprocessingGroup" xmlns:wpi="http://schemas.microsoft.com/office/word/2010/wordprocessingInk" xmlns:wne="http://schemas.microsoft.com/office/word/2006/wordml" xmlns:wps="http://schemas.microsoft.com/office/word/2010/wordprocessingShape" mc:Ignorable="w14 w15 w16se w16cid w16 w16cex w16sdtdh wp14">
+<w:numbering xmlns:wpc="http://schemas.microsoft.com/office/word/2010/wordprocessingCanvas" xmlns:cx="http://schemas.microsoft.com/office/drawing/2014/chartex" xmlns:cx1="http://schemas.microsoft.com/office/drawing/2015/9/8/chartex" xmlns:cx2="http://schemas.microsoft.com/office/drawing/2015/10/21/chartex" xmlns:cx3="http://schemas.microsoft.com/office/drawing/2016/5/9/chartex" xmlns:cx4="http://schemas.microsoft.com/office/drawing/2016/5/10/chartex" xmlns:cx5="http://schemas.microsoft.com/office/drawing/2016/5/11/chartex" xmlns:cx6="http://schemas.microsoft.com/office/drawing/2016/5/12/chartex" xmlns:cx7="http://schemas.microsoft.com/office/drawing/2016/5/13/chartex" xmlns:cx8="http://schemas.microsoft.com/office/drawing/2016/5/14/chartex" xmlns:mc="http://schemas.openxmlformats.org/markup-compatibility/2006" xmlns:aink="http://schemas.microsoft.com/office/drawing/2016/ink" xmlns:am3d="http://schemas.microsoft.com/office/drawing/2017/model3d" xmlns:o="urn:schemas-microsoft-com:office:office" xmlns:r="http://schemas.openxmlformats.org/officeDocument/2006/relationships" xmlns:m="http://schemas.openxmlformats.org/officeDocument/2006/math" xmlns:v="urn:schemas-microsoft-com:vml" xmlns:wp14="http://schemas.microsoft.com/office/word/2010/wordprocessingDrawing" xmlns:wp="http://schemas.openxmlformats.org/drawingml/2006/wordprocessingDrawing" xmlns:w10="urn:schemas-microsoft-com:office:word" xmlns:w="http://schemas.openxmlformats.org/wordprocessingml/2006/main" xmlns:w14="http://schemas.microsoft.com/office/word/2010/wordml" xmlns:w15="http://schemas.microsoft.com/office/word/2012/wordml" xmlns:w16cid="http://schemas.microsoft.com/office/word/2016/wordml/cid" xmlns:w16se="http://schemas.microsoft.com/office/word/2015/wordml/symex" xmlns:wpg="http://schemas.microsoft.com/office/word/2010/wordprocessingGroup" xmlns:wpi="http://schemas.microsoft.com/office/word/2010/wordprocessingInk" xmlns:wne="http://schemas.microsoft.com/office/word/2006/wordml" xmlns:wps="http://schemas.microsoft.com/office/word/2010/wordprocessingShape" mc:Ignorable="w14 w15 w16se w16cid wp14">
   <w:abstractNum w:abstractNumId="0" w15:restartNumberingAfterBreak="0">
     <w:nsid w:val="0B060C68"/>
     <w:multiLevelType w:val="hybridMultilevel"/>
@@ -2646,47 +3649,47 @@
       </w:pPr>
     </w:lvl>
   </w:abstractNum>
-  <w:num w:numId="1" w16cid:durableId="1983732937">
+  <w:num w:numId="1">
     <w:abstractNumId w:val="0"/>
   </w:num>
-  <w:num w:numId="2" w16cid:durableId="723991251">
+  <w:num w:numId="2">
     <w:abstractNumId w:val="0"/>
   </w:num>
-  <w:num w:numId="3" w16cid:durableId="957688882">
+  <w:num w:numId="3">
     <w:abstractNumId w:val="1"/>
   </w:num>
-  <w:num w:numId="4" w16cid:durableId="881331137">
+  <w:num w:numId="4">
     <w:abstractNumId w:val="9"/>
   </w:num>
-  <w:num w:numId="5" w16cid:durableId="496312041">
+  <w:num w:numId="5">
     <w:abstractNumId w:val="4"/>
   </w:num>
-  <w:num w:numId="6" w16cid:durableId="922297583">
+  <w:num w:numId="6">
     <w:abstractNumId w:val="3"/>
   </w:num>
-  <w:num w:numId="7" w16cid:durableId="1397778486">
+  <w:num w:numId="7">
     <w:abstractNumId w:val="7"/>
   </w:num>
-  <w:num w:numId="8" w16cid:durableId="115221965">
+  <w:num w:numId="8">
     <w:abstractNumId w:val="8"/>
   </w:num>
-  <w:num w:numId="9" w16cid:durableId="196045198">
+  <w:num w:numId="9">
     <w:abstractNumId w:val="6"/>
   </w:num>
-  <w:num w:numId="10" w16cid:durableId="1696074008">
+  <w:num w:numId="10">
     <w:abstractNumId w:val="2"/>
   </w:num>
-  <w:num w:numId="11" w16cid:durableId="1455446282">
+  <w:num w:numId="11">
     <w:abstractNumId w:val="10"/>
   </w:num>
-  <w:num w:numId="12" w16cid:durableId="922111035">
+  <w:num w:numId="12">
     <w:abstractNumId w:val="5"/>
   </w:num>
 </w:numbering>
 </file>
 
 <file path=word/styles.xml><?xml version="1.0" encoding="utf-8"?>
-<w:styles xmlns:mc="http://schemas.openxmlformats.org/markup-compatibility/2006" xmlns:r="http://schemas.openxmlformats.org/officeDocument/2006/relationships" xmlns:w="http://schemas.openxmlformats.org/wordprocessingml/2006/main" xmlns:w14="http://schemas.microsoft.com/office/word/2010/wordml" xmlns:w15="http://schemas.microsoft.com/office/word/2012/wordml" xmlns:w16cex="http://schemas.microsoft.com/office/word/2018/wordml/cex" xmlns:w16cid="http://schemas.microsoft.com/office/word/2016/wordml/cid" xmlns:w16="http://schemas.microsoft.com/office/word/2018/wordml" xmlns:w16sdtdh="http://schemas.microsoft.com/office/word/2020/wordml/sdtdatahash" xmlns:w16se="http://schemas.microsoft.com/office/word/2015/wordml/symex" mc:Ignorable="w14 w15 w16se w16cid w16 w16cex w16sdtdh">
+<w:styles xmlns:mc="http://schemas.openxmlformats.org/markup-compatibility/2006" xmlns:r="http://schemas.openxmlformats.org/officeDocument/2006/relationships" xmlns:w="http://schemas.openxmlformats.org/wordprocessingml/2006/main" xmlns:w14="http://schemas.microsoft.com/office/word/2010/wordml" xmlns:w15="http://schemas.microsoft.com/office/word/2012/wordml" xmlns:w16cid="http://schemas.microsoft.com/office/word/2016/wordml/cid" xmlns:w16se="http://schemas.microsoft.com/office/word/2015/wordml/symex" mc:Ignorable="w14 w15 w16se w16cid">
   <w:docDefaults>
     <w:rPrDefault>
       <w:rPr>
@@ -2702,7 +3705,7 @@
       </w:pPr>
     </w:pPrDefault>
   </w:docDefaults>
-  <w:latentStyles w:defLockedState="0" w:defUIPriority="99" w:defSemiHidden="0" w:defUnhideWhenUsed="0" w:defQFormat="0" w:count="376">
+  <w:latentStyles w:defLockedState="0" w:defUIPriority="99" w:defSemiHidden="0" w:defUnhideWhenUsed="0" w:defQFormat="0" w:count="375">
     <w:lsdException w:name="Normal" w:uiPriority="0" w:qFormat="1"/>
     <w:lsdException w:name="heading 1" w:uiPriority="9" w:qFormat="1"/>
     <w:lsdException w:name="heading 2" w:semiHidden="1" w:uiPriority="9" w:unhideWhenUsed="1" w:qFormat="1"/>
@@ -3078,7 +4081,6 @@
     <w:lsdException w:name="Smart Hyperlink" w:semiHidden="1" w:unhideWhenUsed="1"/>
     <w:lsdException w:name="Hashtag" w:semiHidden="1" w:unhideWhenUsed="1"/>
     <w:lsdException w:name="Unresolved Mention" w:semiHidden="1" w:unhideWhenUsed="1"/>
-    <w:lsdException w:name="Smart Link" w:semiHidden="1" w:unhideWhenUsed="1"/>
   </w:latentStyles>
   <w:style w:type="paragraph" w:default="1" w:styleId="Normal">
     <w:name w:val="Normal"/>
@@ -3134,6 +4136,7 @@
   <w:style w:type="character" w:default="1" w:styleId="Fuentedeprrafopredeter">
     <w:name w:val="Default Paragraph Font"/>
     <w:uiPriority w:val="1"/>
+    <w:semiHidden/>
     <w:unhideWhenUsed/>
   </w:style>
   <w:style w:type="table" w:default="1" w:styleId="Tablanormal">
@@ -3661,7 +4664,7 @@
 </file>
 
 <file path=customXml/itemProps1.xml><?xml version="1.0" encoding="utf-8"?>
-<ds:datastoreItem xmlns:ds="http://schemas.openxmlformats.org/officeDocument/2006/customXml" ds:itemID="{86834649-78DD-422F-8E9D-C91C010400C5}">
+<ds:datastoreItem xmlns:ds="http://schemas.openxmlformats.org/officeDocument/2006/customXml" ds:itemID="{5BB28C16-7187-4DCB-9E85-864CC3021C29}">
   <ds:schemaRefs>
     <ds:schemaRef ds:uri="http://schemas.openxmlformats.org/officeDocument/2006/bibliography"/>
   </ds:schemaRefs>

</xml_diff>